<commit_message>
proposal update + SRS0.1
</commit_message>
<xml_diff>
--- a/draft-1.5.docx
+++ b/draft-1.5.docx
@@ -166,42 +166,8 @@
           <w:sz w:val="36"/>
           <w:szCs w:val="36"/>
         </w:rPr>
-        <w:t xml:space="preserve">Ms. </w:t>
-      </w:r>
-      <w:proofErr w:type="spellStart"/>
-      <w:r>
-        <w:rPr>
-          <w:rFonts w:ascii="Times New Roman" w:hAnsi="Times New Roman" w:cs="Times New Roman"/>
-          <w:b/>
-          <w:bCs/>
-          <w:sz w:val="36"/>
-          <w:szCs w:val="36"/>
-        </w:rPr>
-        <w:t>Phinthip</w:t>
-      </w:r>
-      <w:proofErr w:type="spellEnd"/>
-      <w:r>
-        <w:rPr>
-          <w:rFonts w:ascii="Times New Roman" w:hAnsi="Times New Roman" w:cs="Times New Roman"/>
-          <w:b/>
-          <w:bCs/>
-          <w:sz w:val="36"/>
-          <w:szCs w:val="36"/>
-        </w:rPr>
-        <w:t xml:space="preserve"> </w:t>
-      </w:r>
-      <w:proofErr w:type="spellStart"/>
-      <w:r>
-        <w:rPr>
-          <w:rFonts w:ascii="Times New Roman" w:hAnsi="Times New Roman" w:cs="Times New Roman"/>
-          <w:b/>
-          <w:bCs/>
-          <w:sz w:val="36"/>
-          <w:szCs w:val="36"/>
-        </w:rPr>
-        <w:t>Samutloiwon</w:t>
-      </w:r>
-      <w:proofErr w:type="spellEnd"/>
+        <w:t>Ms. Phinthip Samutloiwon</w:t>
+      </w:r>
       <w:r>
         <w:rPr>
           <w:rFonts w:ascii="Times New Roman" w:hAnsi="Times New Roman" w:cs="Times New Roman"/>
@@ -256,9 +222,8 @@
           <w:szCs w:val="36"/>
           <w:lang w:eastAsia="zh-CN"/>
         </w:rPr>
-        <w:t xml:space="preserve">Mr. </w:t>
-      </w:r>
-      <w:proofErr w:type="spellStart"/>
+        <w:t>Mr. Veerapat In-ongkarn</w:t>
+      </w:r>
       <w:r>
         <w:rPr>
           <w:rFonts w:ascii="Times New Roman" w:hAnsi="Times New Roman" w:cs="Times New Roman"/>
@@ -268,9 +233,8 @@
           <w:szCs w:val="36"/>
           <w:lang w:eastAsia="zh-CN"/>
         </w:rPr>
-        <w:t>Veerapat</w:t>
-      </w:r>
-      <w:proofErr w:type="spellEnd"/>
+        <w:tab/>
+      </w:r>
       <w:r>
         <w:rPr>
           <w:rFonts w:ascii="Times New Roman" w:hAnsi="Times New Roman" w:cs="Times New Roman"/>
@@ -280,9 +244,8 @@
           <w:szCs w:val="36"/>
           <w:lang w:eastAsia="zh-CN"/>
         </w:rPr>
-        <w:t xml:space="preserve"> In-</w:t>
-      </w:r>
-      <w:proofErr w:type="spellStart"/>
+        <w:tab/>
+      </w:r>
       <w:r>
         <w:rPr>
           <w:rFonts w:ascii="Times New Roman" w:hAnsi="Times New Roman" w:cs="Times New Roman"/>
@@ -292,40 +255,6 @@
           <w:szCs w:val="36"/>
           <w:lang w:eastAsia="zh-CN"/>
         </w:rPr>
-        <w:t>ongkarn</w:t>
-      </w:r>
-      <w:proofErr w:type="spellEnd"/>
-      <w:r>
-        <w:rPr>
-          <w:rFonts w:ascii="Times New Roman" w:hAnsi="Times New Roman" w:cs="Times New Roman"/>
-          <w:b/>
-          <w:bCs/>
-          <w:sz w:val="36"/>
-          <w:szCs w:val="36"/>
-          <w:lang w:eastAsia="zh-CN"/>
-        </w:rPr>
-        <w:tab/>
-      </w:r>
-      <w:r>
-        <w:rPr>
-          <w:rFonts w:ascii="Times New Roman" w:hAnsi="Times New Roman" w:cs="Times New Roman"/>
-          <w:b/>
-          <w:bCs/>
-          <w:sz w:val="36"/>
-          <w:szCs w:val="36"/>
-          <w:lang w:eastAsia="zh-CN"/>
-        </w:rPr>
-        <w:tab/>
-      </w:r>
-      <w:r>
-        <w:rPr>
-          <w:rFonts w:ascii="Times New Roman" w:hAnsi="Times New Roman" w:cs="Times New Roman"/>
-          <w:b/>
-          <w:bCs/>
-          <w:sz w:val="36"/>
-          <w:szCs w:val="36"/>
-          <w:lang w:eastAsia="zh-CN"/>
-        </w:rPr>
         <w:tab/>
         <w:t xml:space="preserve">       562115055</w:t>
       </w:r>
@@ -525,42 +454,8 @@
           <w:szCs w:val="36"/>
           <w:lang w:eastAsia="zh-CN"/>
         </w:rPr>
-        <w:t xml:space="preserve">. </w:t>
-      </w:r>
-      <w:proofErr w:type="spellStart"/>
-      <w:r>
-        <w:rPr>
-          <w:rFonts w:ascii="Times New Roman" w:hAnsi="Times New Roman" w:cs="Times New Roman"/>
-          <w:b/>
-          <w:sz w:val="36"/>
-          <w:szCs w:val="36"/>
-          <w:lang w:eastAsia="zh-CN"/>
-        </w:rPr>
-        <w:t>Prompong</w:t>
-      </w:r>
-      <w:proofErr w:type="spellEnd"/>
-      <w:r>
-        <w:rPr>
-          <w:rFonts w:ascii="Times New Roman" w:hAnsi="Times New Roman" w:cs="Times New Roman"/>
-          <w:b/>
-          <w:sz w:val="36"/>
-          <w:szCs w:val="36"/>
-          <w:lang w:eastAsia="zh-CN"/>
-        </w:rPr>
-        <w:t xml:space="preserve"> </w:t>
-      </w:r>
-      <w:proofErr w:type="spellStart"/>
-      <w:r>
-        <w:rPr>
-          <w:rFonts w:ascii="Times New Roman" w:hAnsi="Times New Roman" w:cs="Times New Roman"/>
-          <w:b/>
-          <w:sz w:val="36"/>
-          <w:szCs w:val="36"/>
-          <w:lang w:eastAsia="zh-CN"/>
-        </w:rPr>
-        <w:t>Sugunnasil</w:t>
-      </w:r>
-      <w:proofErr w:type="spellEnd"/>
+        <w:t>. Prompong Sugunnasil</w:t>
+      </w:r>
     </w:p>
     <w:p>
       <w:pPr>
@@ -5385,6 +5280,341 @@
           </w:p>
         </w:tc>
       </w:tr>
+      <w:tr>
+        <w:trPr>
+          <w:trHeight w:val="850"/>
+        </w:trPr>
+        <w:tc>
+          <w:tcPr>
+            <w:tcW w:w="2088" w:type="dxa"/>
+            <w:noWrap/>
+          </w:tcPr>
+          <w:p>
+            <w:pPr>
+              <w:rPr>
+                <w:rFonts w:ascii="Times New Roman" w:hAnsi="Times New Roman" w:cs="Times New Roman"/>
+                <w:bCs/>
+                <w:sz w:val="20"/>
+                <w:szCs w:val="20"/>
+                <w:lang w:eastAsia="zh-CN"/>
+              </w:rPr>
+            </w:pPr>
+            <w:r>
+              <w:rPr>
+                <w:rFonts w:ascii="Times New Roman" w:hAnsi="Times New Roman" w:cs="Times New Roman"/>
+                <w:bCs/>
+                <w:sz w:val="20"/>
+                <w:szCs w:val="20"/>
+                <w:lang w:eastAsia="zh-CN"/>
+              </w:rPr>
+              <w:t>WIL project-based report System</w:t>
+            </w:r>
+            <w:r>
+              <w:rPr>
+                <w:rFonts w:ascii="Times New Roman" w:hAnsi="Times New Roman" w:cs="Times New Roman"/>
+                <w:bCs/>
+                <w:sz w:val="20"/>
+                <w:szCs w:val="20"/>
+              </w:rPr>
+              <w:t xml:space="preserve"> </w:t>
+            </w:r>
+            <w:r>
+              <w:rPr>
+                <w:rFonts w:ascii="Times New Roman" w:hAnsi="Times New Roman" w:cs="Times New Roman"/>
+              </w:rPr>
+              <w:t xml:space="preserve"> </w:t>
+            </w:r>
+            <w:r>
+              <w:rPr>
+                <w:rFonts w:ascii="Times New Roman" w:hAnsi="Times New Roman" w:cs="Times New Roman"/>
+                <w:bCs/>
+                <w:sz w:val="20"/>
+                <w:szCs w:val="20"/>
+              </w:rPr>
+              <w:t>Proposal_V.0.</w:t>
+            </w:r>
+            <w:r>
+              <w:rPr>
+                <w:rFonts w:ascii="Times New Roman" w:hAnsi="Times New Roman" w:cs="Times New Roman"/>
+                <w:bCs/>
+                <w:sz w:val="20"/>
+                <w:szCs w:val="20"/>
+                <w:lang w:eastAsia="zh-CN"/>
+              </w:rPr>
+              <w:t>1</w:t>
+            </w:r>
+            <w:r>
+              <w:rPr>
+                <w:rFonts w:ascii="Times New Roman" w:hAnsi="Times New Roman" w:cs="Times New Roman"/>
+                <w:bCs/>
+                <w:sz w:val="20"/>
+                <w:szCs w:val="20"/>
+              </w:rPr>
+              <w:t>3</w:t>
+            </w:r>
+            <w:r>
+              <w:rPr>
+                <w:rFonts w:ascii="Times New Roman" w:hAnsi="Times New Roman" w:cs="Times New Roman"/>
+                <w:bCs/>
+                <w:sz w:val="20"/>
+                <w:szCs w:val="20"/>
+              </w:rPr>
+              <w:t>.docx</w:t>
+            </w:r>
+          </w:p>
+        </w:tc>
+        <w:tc>
+          <w:tcPr>
+            <w:tcW w:w="2840" w:type="dxa"/>
+            <w:gridSpan w:val="2"/>
+            <w:noWrap/>
+          </w:tcPr>
+          <w:p>
+            <w:pPr>
+              <w:rPr>
+                <w:rFonts w:ascii="Times New Roman" w:hAnsi="Times New Roman" w:cs="Times New Roman"/>
+                <w:sz w:val="20"/>
+                <w:szCs w:val="20"/>
+              </w:rPr>
+            </w:pPr>
+            <w:r>
+              <w:rPr>
+                <w:rFonts w:ascii="Times New Roman" w:hAnsi="Times New Roman" w:cs="Times New Roman"/>
+                <w:sz w:val="20"/>
+                <w:szCs w:val="20"/>
+              </w:rPr>
+              <w:t>-  Ad</w:t>
+            </w:r>
+            <w:r>
+              <w:rPr>
+                <w:rFonts w:ascii="Times New Roman" w:hAnsi="Times New Roman" w:cs="Times New Roman"/>
+                <w:sz w:val="20"/>
+                <w:szCs w:val="20"/>
+                <w:lang w:eastAsia="zh-CN"/>
+              </w:rPr>
+              <w:t>just</w:t>
+            </w:r>
+            <w:r>
+              <w:rPr>
+                <w:rFonts w:ascii="Times New Roman" w:hAnsi="Times New Roman" w:cs="Times New Roman"/>
+                <w:sz w:val="20"/>
+                <w:szCs w:val="20"/>
+              </w:rPr>
+              <w:t xml:space="preserve"> Chapter</w:t>
+            </w:r>
+            <w:r>
+              <w:rPr>
+                <w:rFonts w:ascii="Times New Roman" w:hAnsi="Times New Roman" w:cs="Times New Roman"/>
+                <w:sz w:val="20"/>
+                <w:szCs w:val="20"/>
+                <w:lang w:eastAsia="zh-CN"/>
+              </w:rPr>
+              <w:t xml:space="preserve"> </w:t>
+            </w:r>
+            <w:r>
+              <w:rPr>
+                <w:rFonts w:ascii="Times New Roman" w:hAnsi="Times New Roman" w:cs="Times New Roman"/>
+                <w:sz w:val="20"/>
+                <w:szCs w:val="20"/>
+              </w:rPr>
+              <w:t>4</w:t>
+            </w:r>
+            <w:r>
+              <w:rPr>
+                <w:rFonts w:ascii="Times New Roman" w:hAnsi="Times New Roman" w:cs="Times New Roman"/>
+                <w:sz w:val="20"/>
+                <w:szCs w:val="20"/>
+                <w:lang w:eastAsia="zh-CN"/>
+              </w:rPr>
+              <w:br/>
+              <w:t xml:space="preserve">    - Motiv</w:t>
+            </w:r>
+            <w:r>
+              <w:rPr>
+                <w:rFonts w:ascii="Times New Roman" w:hAnsi="Times New Roman" w:cs="Times New Roman"/>
+                <w:sz w:val="20"/>
+                <w:szCs w:val="20"/>
+                <w:lang w:eastAsia="zh-CN"/>
+              </w:rPr>
+              <w:t>ation</w:t>
+            </w:r>
+            <w:r>
+              <w:rPr>
+                <w:rFonts w:ascii="Times New Roman" w:hAnsi="Times New Roman" w:cs="Times New Roman"/>
+                <w:sz w:val="20"/>
+                <w:szCs w:val="20"/>
+                <w:lang w:eastAsia="zh-CN"/>
+              </w:rPr>
+              <w:br/>
+              <w:t xml:space="preserve">   </w:t>
+            </w:r>
+            <w:r>
+              <w:rPr>
+                <w:rFonts w:ascii="Times New Roman" w:hAnsi="Times New Roman" w:cs="Times New Roman"/>
+                <w:sz w:val="20"/>
+                <w:szCs w:val="20"/>
+                <w:lang w:eastAsia="zh-CN"/>
+              </w:rPr>
+              <w:t xml:space="preserve"> - Deliverables and Limits</w:t>
+            </w:r>
+          </w:p>
+        </w:tc>
+        <w:tc>
+          <w:tcPr>
+            <w:tcW w:w="992" w:type="dxa"/>
+            <w:noWrap/>
+          </w:tcPr>
+          <w:p>
+            <w:pPr>
+              <w:jc w:val="center"/>
+              <w:rPr>
+                <w:rFonts w:ascii="Times New Roman" w:hAnsi="Times New Roman" w:cs="Times New Roman"/>
+                <w:sz w:val="20"/>
+                <w:szCs w:val="20"/>
+                <w:lang w:eastAsia="zh-CN"/>
+              </w:rPr>
+            </w:pPr>
+            <w:r>
+              <w:rPr>
+                <w:rFonts w:ascii="Times New Roman" w:hAnsi="Times New Roman" w:cs="Times New Roman"/>
+                <w:sz w:val="20"/>
+                <w:szCs w:val="20"/>
+                <w:lang w:eastAsia="zh-CN"/>
+              </w:rPr>
+              <w:t>Draft</w:t>
+            </w:r>
+          </w:p>
+        </w:tc>
+        <w:tc>
+          <w:tcPr>
+            <w:tcW w:w="851" w:type="dxa"/>
+            <w:noWrap/>
+          </w:tcPr>
+          <w:p>
+            <w:pPr>
+              <w:jc w:val="thaiDistribute"/>
+              <w:rPr>
+                <w:rFonts w:ascii="Times New Roman" w:hAnsi="Times New Roman" w:cs="Times New Roman"/>
+                <w:sz w:val="20"/>
+                <w:szCs w:val="20"/>
+                <w:lang w:eastAsia="zh-CN"/>
+              </w:rPr>
+            </w:pPr>
+            <w:r>
+              <w:rPr>
+                <w:rFonts w:ascii="Times New Roman" w:hAnsi="Times New Roman" w:cs="Times New Roman"/>
+                <w:sz w:val="20"/>
+                <w:szCs w:val="20"/>
+                <w:lang w:eastAsia="zh-CN"/>
+              </w:rPr>
+              <w:t>03</w:t>
+            </w:r>
+            <w:r>
+              <w:rPr>
+                <w:rFonts w:ascii="Times New Roman" w:hAnsi="Times New Roman" w:cs="Times New Roman"/>
+                <w:sz w:val="20"/>
+                <w:szCs w:val="20"/>
+                <w:lang w:eastAsia="zh-CN"/>
+              </w:rPr>
+              <w:t>-0</w:t>
+            </w:r>
+            <w:r>
+              <w:rPr>
+                <w:rFonts w:ascii="Times New Roman" w:hAnsi="Times New Roman" w:cs="Times New Roman"/>
+                <w:sz w:val="20"/>
+                <w:szCs w:val="20"/>
+                <w:lang w:eastAsia="zh-CN"/>
+              </w:rPr>
+              <w:t>2</w:t>
+            </w:r>
+            <w:r>
+              <w:rPr>
+                <w:rFonts w:ascii="Times New Roman" w:hAnsi="Times New Roman" w:cs="Times New Roman"/>
+                <w:sz w:val="20"/>
+                <w:szCs w:val="20"/>
+                <w:lang w:eastAsia="zh-CN"/>
+              </w:rPr>
+              <w:t>-2017</w:t>
+            </w:r>
+          </w:p>
+        </w:tc>
+        <w:tc>
+          <w:tcPr>
+            <w:tcW w:w="850" w:type="dxa"/>
+            <w:noWrap/>
+          </w:tcPr>
+          <w:p>
+            <w:pPr>
+              <w:jc w:val="center"/>
+              <w:rPr>
+                <w:rFonts w:ascii="Times New Roman" w:hAnsi="Times New Roman" w:cs="Times New Roman"/>
+                <w:sz w:val="20"/>
+                <w:szCs w:val="20"/>
+                <w:lang w:eastAsia="zh-CN"/>
+              </w:rPr>
+            </w:pPr>
+            <w:r>
+              <w:rPr>
+                <w:rFonts w:ascii="Times New Roman" w:hAnsi="Times New Roman" w:cs="Times New Roman"/>
+                <w:sz w:val="20"/>
+                <w:szCs w:val="20"/>
+                <w:lang w:eastAsia="zh-CN"/>
+              </w:rPr>
+              <w:t>PS,VI</w:t>
+            </w:r>
+          </w:p>
+        </w:tc>
+        <w:tc>
+          <w:tcPr>
+            <w:tcW w:w="857" w:type="dxa"/>
+          </w:tcPr>
+          <w:p>
+            <w:pPr>
+              <w:jc w:val="center"/>
+              <w:rPr>
+                <w:rFonts w:ascii="Times New Roman" w:hAnsi="Times New Roman" w:cs="Times New Roman"/>
+                <w:sz w:val="20"/>
+                <w:szCs w:val="20"/>
+                <w:lang w:eastAsia="zh-CN"/>
+              </w:rPr>
+            </w:pPr>
+            <w:r>
+              <w:rPr>
+                <w:rFonts w:ascii="Times New Roman" w:hAnsi="Times New Roman" w:cs="Times New Roman"/>
+                <w:sz w:val="20"/>
+                <w:szCs w:val="20"/>
+                <w:lang w:eastAsia="zh-CN"/>
+              </w:rPr>
+              <w:t>PS,VI</w:t>
+            </w:r>
+          </w:p>
+        </w:tc>
+        <w:tc>
+          <w:tcPr>
+            <w:tcW w:w="990" w:type="dxa"/>
+          </w:tcPr>
+          <w:p>
+            <w:pPr>
+              <w:jc w:val="center"/>
+              <w:rPr>
+                <w:rFonts w:ascii="Times New Roman" w:hAnsi="Times New Roman" w:cs="Times New Roman"/>
+                <w:sz w:val="20"/>
+                <w:szCs w:val="20"/>
+                <w:lang w:eastAsia="zh-CN"/>
+              </w:rPr>
+            </w:pPr>
+            <w:r>
+              <w:rPr>
+                <w:rFonts w:ascii="Times New Roman" w:hAnsi="Times New Roman" w:cs="Times New Roman"/>
+                <w:sz w:val="20"/>
+                <w:szCs w:val="20"/>
+                <w:lang w:eastAsia="zh-CN"/>
+              </w:rPr>
+              <w:t>PS,VI</w:t>
+            </w:r>
+          </w:p>
+        </w:tc>
+      </w:tr>
     </w:tbl>
     <w:p>
       <w:pPr>
@@ -5414,186 +5644,89 @@
           <w:b/>
           <w:bCs/>
         </w:rPr>
-        <w:t xml:space="preserve">*PS = </w:t>
-      </w:r>
-      <w:proofErr w:type="spellStart"/>
+        <w:t>*PS = Phinthip Samutloiwon</w:t>
+      </w:r>
       <w:r>
         <w:rPr>
           <w:rFonts w:ascii="Times New Roman" w:hAnsi="Times New Roman" w:cs="Times New Roman"/>
           <w:b/>
           <w:bCs/>
         </w:rPr>
-        <w:t>Phinthip</w:t>
-      </w:r>
-      <w:proofErr w:type="spellEnd"/>
+        <w:br/>
+        <w:t>*VI = Veerapat In-ongkarn</w:t>
+      </w:r>
       <w:r>
         <w:rPr>
           <w:rFonts w:ascii="Times New Roman" w:hAnsi="Times New Roman" w:cs="Times New Roman"/>
           <w:b/>
           <w:bCs/>
         </w:rPr>
-        <w:t xml:space="preserve"> </w:t>
-      </w:r>
-      <w:proofErr w:type="spellStart"/>
-      <w:r>
-        <w:rPr>
-          <w:rFonts w:ascii="Times New Roman" w:hAnsi="Times New Roman" w:cs="Times New Roman"/>
-          <w:b/>
-          <w:bCs/>
-        </w:rPr>
-        <w:t>Samutloiwon</w:t>
-      </w:r>
-      <w:proofErr w:type="spellEnd"/>
-      <w:r>
-        <w:rPr>
-          <w:rFonts w:ascii="Times New Roman" w:hAnsi="Times New Roman" w:cs="Times New Roman"/>
-          <w:b/>
-          <w:bCs/>
-        </w:rPr>
         <w:br/>
-        <w:t xml:space="preserve">*VI = </w:t>
-      </w:r>
-      <w:proofErr w:type="spellStart"/>
-      <w:r>
-        <w:rPr>
-          <w:rFonts w:ascii="Times New Roman" w:hAnsi="Times New Roman" w:cs="Times New Roman"/>
-          <w:b/>
-          <w:bCs/>
-        </w:rPr>
-        <w:t>Veerapat</w:t>
-      </w:r>
-      <w:proofErr w:type="spellEnd"/>
-      <w:r>
-        <w:rPr>
-          <w:rFonts w:ascii="Times New Roman" w:hAnsi="Times New Roman" w:cs="Times New Roman"/>
-          <w:b/>
-          <w:bCs/>
-        </w:rPr>
-        <w:t xml:space="preserve"> In-</w:t>
-      </w:r>
-      <w:proofErr w:type="spellStart"/>
-      <w:r>
-        <w:rPr>
-          <w:rFonts w:ascii="Times New Roman" w:hAnsi="Times New Roman" w:cs="Times New Roman"/>
-          <w:b/>
-          <w:bCs/>
-        </w:rPr>
-        <w:t>ongkarn</w:t>
-      </w:r>
-      <w:proofErr w:type="spellEnd"/>
-      <w:r>
-        <w:rPr>
-          <w:rFonts w:ascii="Times New Roman" w:hAnsi="Times New Roman" w:cs="Times New Roman"/>
-          <w:b/>
-          <w:bCs/>
-        </w:rPr>
-        <w:br/>
-        <w:t xml:space="preserve">*PSU= </w:t>
-      </w:r>
-      <w:proofErr w:type="spellStart"/>
-      <w:r>
-        <w:rPr>
-          <w:rFonts w:ascii="Times New Roman" w:hAnsi="Times New Roman" w:cs="Times New Roman"/>
-          <w:b/>
-          <w:bCs/>
-        </w:rPr>
-        <w:t>Prompong</w:t>
-      </w:r>
-      <w:proofErr w:type="spellEnd"/>
-      <w:r>
-        <w:rPr>
-          <w:rFonts w:ascii="Times New Roman" w:hAnsi="Times New Roman" w:cs="Times New Roman"/>
-          <w:b/>
-          <w:bCs/>
-        </w:rPr>
-        <w:t xml:space="preserve"> </w:t>
-      </w:r>
-      <w:proofErr w:type="spellStart"/>
-      <w:r>
-        <w:rPr>
-          <w:rFonts w:ascii="Times New Roman" w:hAnsi="Times New Roman" w:cs="Times New Roman"/>
-          <w:b/>
-          <w:bCs/>
-        </w:rPr>
-        <w:t>Sugunnasil</w:t>
-      </w:r>
-      <w:proofErr w:type="spellEnd"/>
-    </w:p>
-    <w:p>
-      <w:pPr>
-        <w:rPr>
-          <w:rFonts w:ascii="Times New Roman" w:hAnsi="Times New Roman" w:cs="Times New Roman"/>
-        </w:rPr>
-      </w:pPr>
-    </w:p>
-    <w:p>
-      <w:pPr>
-        <w:rPr>
-          <w:rFonts w:ascii="Times New Roman" w:hAnsi="Times New Roman" w:cs="Times New Roman"/>
-        </w:rPr>
-      </w:pPr>
-    </w:p>
-    <w:p>
-      <w:pPr>
-        <w:rPr>
-          <w:rFonts w:ascii="Times New Roman" w:hAnsi="Times New Roman" w:cs="Times New Roman"/>
-        </w:rPr>
-      </w:pPr>
-    </w:p>
-    <w:p>
-      <w:pPr>
-        <w:rPr>
-          <w:rFonts w:ascii="Times New Roman" w:hAnsi="Times New Roman" w:cs="Times New Roman"/>
-        </w:rPr>
-      </w:pPr>
-    </w:p>
-    <w:p>
-      <w:pPr>
-        <w:rPr>
-          <w:rFonts w:ascii="Times New Roman" w:hAnsi="Times New Roman" w:cs="Times New Roman"/>
-        </w:rPr>
-      </w:pPr>
-    </w:p>
-    <w:p>
-      <w:pPr>
-        <w:rPr>
-          <w:rFonts w:ascii="Times New Roman" w:hAnsi="Times New Roman" w:cs="Times New Roman"/>
-        </w:rPr>
-      </w:pPr>
-    </w:p>
-    <w:p>
-      <w:pPr>
-        <w:rPr>
-          <w:rFonts w:ascii="Times New Roman" w:hAnsi="Times New Roman" w:cs="Times New Roman"/>
-        </w:rPr>
-      </w:pPr>
-    </w:p>
-    <w:p>
-      <w:pPr>
-        <w:rPr>
-          <w:rFonts w:ascii="Times New Roman" w:hAnsi="Times New Roman" w:cs="Times New Roman"/>
-        </w:rPr>
-      </w:pPr>
-    </w:p>
-    <w:p>
-      <w:pPr>
-        <w:rPr>
-          <w:rFonts w:ascii="Times New Roman" w:hAnsi="Times New Roman" w:cs="Times New Roman"/>
-        </w:rPr>
-      </w:pPr>
-    </w:p>
-    <w:p>
-      <w:pPr>
-        <w:rPr>
-          <w:rFonts w:ascii="Times New Roman" w:hAnsi="Times New Roman" w:cs="Times New Roman"/>
-        </w:rPr>
-      </w:pPr>
-      <w:r>
-        <w:rPr>
-          <w:rFonts w:ascii="Times New Roman" w:hAnsi="Times New Roman" w:cs="Times New Roman"/>
-        </w:rPr>
-        <w:br w:type="page"/>
-      </w:r>
+        <w:t>*PSU= Prompong Sugunnasil</w:t>
+      </w:r>
+    </w:p>
+    <w:p>
+      <w:pPr>
+        <w:rPr>
+          <w:rFonts w:ascii="Times New Roman" w:hAnsi="Times New Roman" w:cs="Times New Roman"/>
+        </w:rPr>
+      </w:pPr>
+    </w:p>
+    <w:p>
+      <w:pPr>
+        <w:rPr>
+          <w:rFonts w:ascii="Times New Roman" w:hAnsi="Times New Roman" w:cs="Times New Roman"/>
+        </w:rPr>
+      </w:pPr>
+    </w:p>
+    <w:p>
+      <w:pPr>
+        <w:rPr>
+          <w:rFonts w:ascii="Times New Roman" w:hAnsi="Times New Roman" w:cs="Times New Roman"/>
+        </w:rPr>
+      </w:pPr>
+    </w:p>
+    <w:p>
+      <w:pPr>
+        <w:rPr>
+          <w:rFonts w:ascii="Times New Roman" w:hAnsi="Times New Roman" w:cs="Times New Roman"/>
+        </w:rPr>
+      </w:pPr>
+    </w:p>
+    <w:p>
+      <w:pPr>
+        <w:rPr>
+          <w:rFonts w:ascii="Times New Roman" w:hAnsi="Times New Roman" w:cs="Times New Roman"/>
+        </w:rPr>
+      </w:pPr>
+    </w:p>
+    <w:p>
+      <w:pPr>
+        <w:rPr>
+          <w:rFonts w:ascii="Times New Roman" w:hAnsi="Times New Roman" w:cs="Times New Roman"/>
+        </w:rPr>
+      </w:pPr>
+    </w:p>
+    <w:p>
+      <w:pPr>
+        <w:rPr>
+          <w:rFonts w:ascii="Times New Roman" w:hAnsi="Times New Roman" w:cs="Times New Roman"/>
+        </w:rPr>
+      </w:pPr>
+    </w:p>
+    <w:p>
+      <w:pPr>
+        <w:rPr>
+          <w:rFonts w:ascii="Times New Roman" w:hAnsi="Times New Roman" w:cs="Times New Roman"/>
+        </w:rPr>
+      </w:pPr>
+    </w:p>
+    <w:p>
+      <w:pPr>
+        <w:rPr>
+          <w:rFonts w:ascii="Times New Roman" w:hAnsi="Times New Roman" w:cs="Times New Roman"/>
+        </w:rPr>
+      </w:pPr>
     </w:p>
     <w:p>
       <w:pPr>
@@ -5659,7 +5792,6 @@
           <w:docPartUnique/>
         </w:docPartObj>
       </w:sdtPr>
-      <w:sdtEndPr/>
       <w:sdtContent>
         <w:p>
           <w:pPr>
@@ -8744,25 +8876,7 @@
           <w:sz w:val="24"/>
           <w:szCs w:val="24"/>
         </w:rPr>
-        <w:t xml:space="preserve">Many documentations have to be done in the final year of studying for WIL 8 </w:t>
-      </w:r>
-      <w:proofErr w:type="gramStart"/>
-      <w:r>
-        <w:rPr>
-          <w:rFonts w:ascii="Times New Roman" w:hAnsi="Times New Roman" w:cs="Times New Roman"/>
-          <w:sz w:val="24"/>
-          <w:szCs w:val="24"/>
-        </w:rPr>
-        <w:t>months</w:t>
-      </w:r>
-      <w:proofErr w:type="gramEnd"/>
-      <w:r>
-        <w:rPr>
-          <w:rFonts w:ascii="Times New Roman" w:hAnsi="Times New Roman" w:cs="Times New Roman"/>
-          <w:sz w:val="24"/>
-          <w:szCs w:val="24"/>
-        </w:rPr>
-        <w:t xml:space="preserve"> internship program. In this year, there are three documentations have to be delivered, which are senior project documentation, weekly report, and corporative learning report. The weekly report seems to be the simplest in those documentations. It is freestyle writing which students have to report what they did in each week. However, Mentors and supervisor have to comments in each week as well. Normally, the students write what they have done in each week. They print it out. After that, they give it to mentors, and then supervisor. It takes a lot of time which is inefficient. </w:t>
+        <w:t xml:space="preserve">Many documentations have to be done in the final year of studying for WIL 8 months internship program. In this year, there are three documentations have to be delivered, which are senior project documentation, weekly report, and corporative learning report. The weekly report seems to be the simplest in those documentations. It is freestyle writing which students have to report what they did in each week. However, Mentors and supervisor have to comments in each week as well. Normally, the students write what they have done in each week. They print it out. After that, they give it to mentors, and then supervisor. It takes a lot of time which is inefficient. </w:t>
       </w:r>
     </w:p>
     <w:p>
@@ -9418,28 +9532,7 @@
           <w:lang w:eastAsia="zh-CN"/>
         </w:rPr>
         <w:tab/>
-      </w:r>
-      <w:proofErr w:type="spellStart"/>
-      <w:r>
-        <w:rPr>
-          <w:rFonts w:ascii="Times New Roman" w:hAnsi="Times New Roman" w:cs="Times New Roman"/>
-          <w:b/>
-          <w:bCs/>
-          <w:sz w:val="28"/>
-          <w:lang w:eastAsia="zh-CN"/>
-        </w:rPr>
-        <w:t>Zoho</w:t>
-      </w:r>
-      <w:proofErr w:type="spellEnd"/>
-      <w:r>
-        <w:rPr>
-          <w:rFonts w:ascii="Times New Roman" w:hAnsi="Times New Roman" w:cs="Times New Roman"/>
-          <w:b/>
-          <w:bCs/>
-          <w:sz w:val="28"/>
-          <w:lang w:eastAsia="zh-CN"/>
-        </w:rPr>
-        <w:t xml:space="preserve">: The operating system for business </w:t>
+        <w:t xml:space="preserve">Zoho: The operating system for business </w:t>
       </w:r>
       <w:r>
         <w:rPr>
@@ -9889,19 +9982,10 @@
           <w:rFonts w:ascii="Times New Roman" w:hAnsi="Times New Roman" w:cs="Times New Roman"/>
           <w:lang w:val="en-GB"/>
         </w:rPr>
-        <w:t xml:space="preserve"> of </w:t>
-      </w:r>
-      <w:proofErr w:type="spellStart"/>
-      <w:r>
-        <w:rPr>
-          <w:rFonts w:ascii="Times New Roman" w:hAnsi="Times New Roman" w:cs="Times New Roman"/>
-          <w:lang w:val="en-GB"/>
-        </w:rPr>
-        <w:t>Zoho</w:t>
+        <w:t xml:space="preserve"> of Zoho</w:t>
       </w:r>
       <w:bookmarkEnd w:id="12"/>
       <w:bookmarkEnd w:id="13"/>
-      <w:proofErr w:type="spellEnd"/>
     </w:p>
     <w:p>
       <w:pPr>
@@ -9912,7 +9996,6 @@
           <w:rFonts w:ascii="Times New Roman" w:hAnsi="Times New Roman" w:cs="Times New Roman"/>
         </w:rPr>
       </w:pPr>
-      <w:proofErr w:type="spellStart"/>
       <w:r>
         <w:rPr>
           <w:rFonts w:ascii="Times New Roman" w:hAnsi="Times New Roman" w:cs="Times New Roman"/>
@@ -9920,9 +10003,16 @@
           <w:sz w:val="24"/>
           <w:szCs w:val="24"/>
         </w:rPr>
-        <w:t>Zoho</w:t>
-      </w:r>
-      <w:proofErr w:type="spellEnd"/>
+        <w:t>Zoho is software to solve business problems. Over the past decade, the Zoho suite has emerged to be a leader in the cloud and on your devices. They invest more in product development and customer support than in sales and marketing.</w:t>
+      </w:r>
+      <w:r>
+        <w:rPr>
+          <w:rFonts w:ascii="Times New Roman" w:hAnsi="Times New Roman" w:cs="Times New Roman"/>
+          <w:sz w:val="24"/>
+          <w:szCs w:val="24"/>
+        </w:rPr>
+        <w:t xml:space="preserve"> </w:t>
+      </w:r>
       <w:r>
         <w:rPr>
           <w:rFonts w:ascii="Times New Roman" w:hAnsi="Times New Roman" w:cs="Times New Roman"/>
@@ -9930,64 +10020,7 @@
           <w:sz w:val="24"/>
           <w:szCs w:val="24"/>
         </w:rPr>
-        <w:t xml:space="preserve"> is software to solve business problems. Over the past decade, the </w:t>
-      </w:r>
-      <w:proofErr w:type="spellStart"/>
-      <w:r>
-        <w:rPr>
-          <w:rFonts w:ascii="Times New Roman" w:hAnsi="Times New Roman" w:cs="Times New Roman"/>
-          <w:color w:val="000000"/>
-          <w:sz w:val="24"/>
-          <w:szCs w:val="24"/>
-        </w:rPr>
-        <w:t>Zoho</w:t>
-      </w:r>
-      <w:proofErr w:type="spellEnd"/>
-      <w:r>
-        <w:rPr>
-          <w:rFonts w:ascii="Times New Roman" w:hAnsi="Times New Roman" w:cs="Times New Roman"/>
-          <w:color w:val="000000"/>
-          <w:sz w:val="24"/>
-          <w:szCs w:val="24"/>
-        </w:rPr>
-        <w:t xml:space="preserve"> suite has emerged to be a leader in the cloud and on your devices. They invest more in product development and customer support than in sales and marketing.</w:t>
-      </w:r>
-      <w:r>
-        <w:rPr>
-          <w:rFonts w:ascii="Times New Roman" w:hAnsi="Times New Roman" w:cs="Times New Roman"/>
-          <w:sz w:val="24"/>
-          <w:szCs w:val="24"/>
-        </w:rPr>
-        <w:t xml:space="preserve"> </w:t>
-      </w:r>
-      <w:r>
-        <w:rPr>
-          <w:rFonts w:ascii="Times New Roman" w:hAnsi="Times New Roman" w:cs="Times New Roman"/>
-          <w:color w:val="000000"/>
-          <w:sz w:val="24"/>
-          <w:szCs w:val="24"/>
-        </w:rPr>
-        <w:t xml:space="preserve">In an industry where technology changes at a relentless and dizzying pace, </w:t>
-      </w:r>
-      <w:proofErr w:type="spellStart"/>
-      <w:r>
-        <w:rPr>
-          <w:rFonts w:ascii="Times New Roman" w:hAnsi="Times New Roman" w:cs="Times New Roman"/>
-          <w:color w:val="000000"/>
-          <w:sz w:val="24"/>
-          <w:szCs w:val="24"/>
-        </w:rPr>
-        <w:t>Zoho</w:t>
-      </w:r>
-      <w:proofErr w:type="spellEnd"/>
-      <w:r>
-        <w:rPr>
-          <w:rFonts w:ascii="Times New Roman" w:hAnsi="Times New Roman" w:cs="Times New Roman"/>
-          <w:color w:val="000000"/>
-          <w:sz w:val="24"/>
-          <w:szCs w:val="24"/>
-        </w:rPr>
-        <w:t xml:space="preserve"> value persistence and endurance as highly as adaptability.</w:t>
+        <w:t>In an industry where technology changes at a relentless and dizzying pace, Zoho value persistence and endurance as highly as adaptability.</w:t>
       </w:r>
       <w:r>
         <w:rPr>
@@ -10007,7 +10040,6 @@
           <w:id w:val="62373857"/>
           <w:citation/>
         </w:sdtPr>
-        <w:sdtEndPr/>
         <w:sdtContent>
           <w:r>
             <w:rPr>
@@ -10088,23 +10120,13 @@
           <w:szCs w:val="24"/>
         </w:rPr>
       </w:pPr>
-      <w:proofErr w:type="spellStart"/>
-      <w:r>
-        <w:rPr>
-          <w:rFonts w:ascii="Times New Roman" w:hAnsi="Times New Roman" w:cs="Times New Roman"/>
-          <w:sz w:val="24"/>
-          <w:szCs w:val="24"/>
-        </w:rPr>
-        <w:t>Zoho</w:t>
-      </w:r>
-      <w:proofErr w:type="spellEnd"/>
-      <w:r>
-        <w:rPr>
-          <w:rFonts w:ascii="Times New Roman" w:hAnsi="Times New Roman" w:cs="Times New Roman"/>
-          <w:sz w:val="24"/>
-          <w:szCs w:val="24"/>
-        </w:rPr>
-        <w:t xml:space="preserve"> provides the following advantages:</w:t>
+      <w:r>
+        <w:rPr>
+          <w:rFonts w:ascii="Times New Roman" w:hAnsi="Times New Roman" w:cs="Times New Roman"/>
+          <w:sz w:val="24"/>
+          <w:szCs w:val="24"/>
+        </w:rPr>
+        <w:t>Zoho provides the following advantages:</w:t>
       </w:r>
     </w:p>
     <w:p>
@@ -10460,28 +10482,7 @@
           <w:lang w:eastAsia="zh-CN"/>
         </w:rPr>
         <w:tab/>
-      </w:r>
-      <w:proofErr w:type="spellStart"/>
-      <w:r>
-        <w:rPr>
-          <w:rFonts w:ascii="Times New Roman" w:hAnsi="Times New Roman" w:cs="Times New Roman"/>
-          <w:b/>
-          <w:bCs/>
-          <w:sz w:val="28"/>
-          <w:lang w:eastAsia="zh-CN"/>
-        </w:rPr>
-        <w:t>Aceproject</w:t>
-      </w:r>
-      <w:proofErr w:type="spellEnd"/>
-      <w:r>
-        <w:rPr>
-          <w:rFonts w:ascii="Times New Roman" w:hAnsi="Times New Roman" w:cs="Times New Roman"/>
-          <w:b/>
-          <w:bCs/>
-          <w:sz w:val="28"/>
-          <w:lang w:eastAsia="zh-CN"/>
-        </w:rPr>
-        <w:t xml:space="preserve"> </w:t>
+        <w:t xml:space="preserve">Aceproject </w:t>
       </w:r>
       <w:r>
         <w:rPr>
@@ -10774,18 +10775,10 @@
         <w:rPr>
           <w:rFonts w:ascii="Times New Roman" w:hAnsi="Times New Roman" w:cs="Times New Roman"/>
         </w:rPr>
-        <w:t xml:space="preserve"> Gantt chart of </w:t>
-      </w:r>
-      <w:proofErr w:type="spellStart"/>
-      <w:r>
-        <w:rPr>
-          <w:rFonts w:ascii="Times New Roman" w:hAnsi="Times New Roman" w:cs="Times New Roman"/>
-        </w:rPr>
-        <w:t>aceproject</w:t>
+        <w:t xml:space="preserve"> Gantt chart of aceproject</w:t>
       </w:r>
       <w:bookmarkEnd w:id="17"/>
       <w:bookmarkEnd w:id="18"/>
-      <w:proofErr w:type="spellEnd"/>
     </w:p>
     <w:p>
       <w:pPr>
@@ -10984,7 +10977,6 @@
           <w:lang w:eastAsia="zh-CN"/>
         </w:rPr>
       </w:pPr>
-      <w:proofErr w:type="spellStart"/>
       <w:r>
         <w:rPr>
           <w:rFonts w:ascii="Times New Roman" w:hAnsi="Times New Roman" w:cs="Times New Roman"/>
@@ -10992,17 +10984,7 @@
           <w:szCs w:val="24"/>
           <w:lang w:eastAsia="zh-CN"/>
         </w:rPr>
-        <w:t>AceProject</w:t>
-      </w:r>
-      <w:proofErr w:type="spellEnd"/>
-      <w:r>
-        <w:rPr>
-          <w:rFonts w:ascii="Times New Roman" w:hAnsi="Times New Roman" w:cs="Times New Roman"/>
-          <w:sz w:val="24"/>
-          <w:szCs w:val="24"/>
-          <w:lang w:eastAsia="zh-CN"/>
-        </w:rPr>
-        <w:t xml:space="preserve"> is a web-based application that contains tasks management, timesheets, documents, and expenses for simple-to-intermediate project management. They provide an intuitive and simplified user experience. They also provide dynamically place, modify task dates, and set dependencies between tasks. Gantt charts allow a way to visually interact with your tasks with the ability to modify the progression. Time tracking functionality is included. Moreover, users stay connect to application through email notification.</w:t>
+        <w:t>AceProject is a web-based application that contains tasks management, timesheets, documents, and expenses for simple-to-intermediate project management. They provide an intuitive and simplified user experience. They also provide dynamically place, modify task dates, and set dependencies between tasks. Gantt charts allow a way to visually interact with your tasks with the ability to modify the progression. Time tracking functionality is included. Moreover, users stay connect to application through email notification.</w:t>
       </w:r>
       <w:sdt>
         <w:sdtPr>
@@ -11016,7 +10998,6 @@
           <w:id w:val="-956640406"/>
           <w:citation/>
         </w:sdtPr>
-        <w:sdtEndPr/>
         <w:sdtContent>
           <w:r>
             <w:rPr>
@@ -11135,23 +11116,13 @@
           <w:szCs w:val="24"/>
         </w:rPr>
       </w:pPr>
-      <w:proofErr w:type="spellStart"/>
-      <w:r>
-        <w:rPr>
-          <w:rFonts w:ascii="Times New Roman" w:hAnsi="Times New Roman" w:cs="Times New Roman"/>
-          <w:sz w:val="24"/>
-          <w:szCs w:val="24"/>
-        </w:rPr>
-        <w:t>AceProject</w:t>
-      </w:r>
-      <w:proofErr w:type="spellEnd"/>
-      <w:r>
-        <w:rPr>
-          <w:rFonts w:ascii="Times New Roman" w:hAnsi="Times New Roman" w:cs="Times New Roman"/>
-          <w:sz w:val="24"/>
-          <w:szCs w:val="24"/>
-        </w:rPr>
-        <w:t xml:space="preserve"> provides the following advantages:</w:t>
+      <w:r>
+        <w:rPr>
+          <w:rFonts w:ascii="Times New Roman" w:hAnsi="Times New Roman" w:cs="Times New Roman"/>
+          <w:sz w:val="24"/>
+          <w:szCs w:val="24"/>
+        </w:rPr>
+        <w:t>AceProject provides the following advantages:</w:t>
       </w:r>
     </w:p>
     <w:p>
@@ -11682,7 +11653,6 @@
           <w:id w:val="-479691254"/>
           <w:citation/>
         </w:sdtPr>
-        <w:sdtEndPr/>
         <w:sdtContent>
           <w:r>
             <w:rPr>
@@ -11742,7 +11712,6 @@
           <w:id w:val="28611193"/>
           <w:citation/>
         </w:sdtPr>
-        <w:sdtEndPr/>
         <w:sdtContent>
           <w:r>
             <w:rPr>
@@ -11917,7 +11886,6 @@
           <w:id w:val="2088953669"/>
           <w:citation/>
         </w:sdtPr>
-        <w:sdtEndPr/>
         <w:sdtContent>
           <w:r>
             <w:rPr>
@@ -12243,7 +12211,6 @@
           <w:id w:val="-1696538074"/>
           <w:citation/>
         </w:sdtPr>
-        <w:sdtEndPr/>
         <w:sdtContent>
           <w:r>
             <w:rPr>
@@ -12359,7 +12326,6 @@
           <w:id w:val="-1777172978"/>
           <w:citation/>
         </w:sdtPr>
-        <w:sdtEndPr/>
         <w:sdtContent>
           <w:r>
             <w:rPr>
@@ -12478,7 +12444,6 @@
           <w:id w:val="-765856098"/>
           <w:citation/>
         </w:sdtPr>
-        <w:sdtEndPr/>
         <w:sdtContent>
           <w:r>
             <w:rPr>
@@ -12845,7 +12810,6 @@
           <w:id w:val="-558090275"/>
           <w:citation/>
         </w:sdtPr>
-        <w:sdtEndPr/>
         <w:sdtContent>
           <w:r>
             <w:rPr>
@@ -12915,7 +12879,6 @@
           <w:id w:val="-570819514"/>
           <w:citation/>
         </w:sdtPr>
-        <w:sdtEndPr/>
         <w:sdtContent>
           <w:r>
             <w:rPr>
@@ -12988,25 +12951,7 @@
           <w:sz w:val="24"/>
           <w:szCs w:val="24"/>
         </w:rPr>
-        <w:t xml:space="preserve">is a high-level, dynamic, </w:t>
-      </w:r>
-      <w:proofErr w:type="spellStart"/>
-      <w:r>
-        <w:rPr>
-          <w:rFonts w:ascii="Times New Roman" w:hAnsi="Times New Roman" w:cs="Times New Roman"/>
-          <w:sz w:val="24"/>
-          <w:szCs w:val="24"/>
-        </w:rPr>
-        <w:t>untyped</w:t>
-      </w:r>
-      <w:proofErr w:type="spellEnd"/>
-      <w:r>
-        <w:rPr>
-          <w:rFonts w:ascii="Times New Roman" w:hAnsi="Times New Roman" w:cs="Times New Roman"/>
-          <w:sz w:val="24"/>
-          <w:szCs w:val="24"/>
-        </w:rPr>
-        <w:t xml:space="preserve">, and interpreted programming language. </w:t>
+        <w:t xml:space="preserve">is a high-level, dynamic, untyped, and interpreted programming language. </w:t>
       </w:r>
       <w:r>
         <w:rPr>
@@ -13044,7 +12989,6 @@
           <w:id w:val="-448479614"/>
           <w:citation/>
         </w:sdtPr>
-        <w:sdtEndPr/>
         <w:sdtContent>
           <w:r>
             <w:rPr>
@@ -13099,25 +13043,7 @@
           <w:sz w:val="24"/>
           <w:szCs w:val="24"/>
         </w:rPr>
-        <w:t xml:space="preserve">  </w:t>
-      </w:r>
-      <w:proofErr w:type="gramStart"/>
-      <w:r>
-        <w:rPr>
-          <w:rFonts w:ascii="Times New Roman" w:hAnsi="Times New Roman" w:cs="Times New Roman"/>
-          <w:sz w:val="24"/>
-          <w:szCs w:val="24"/>
-        </w:rPr>
-        <w:t>It</w:t>
-      </w:r>
-      <w:proofErr w:type="gramEnd"/>
-      <w:r>
-        <w:rPr>
-          <w:rFonts w:ascii="Times New Roman" w:hAnsi="Times New Roman" w:cs="Times New Roman"/>
-          <w:sz w:val="24"/>
-          <w:szCs w:val="24"/>
-        </w:rPr>
-        <w:t xml:space="preserve"> runs on the visitor's computer and doesn't require constant downloads from your website.</w:t>
+        <w:t xml:space="preserve">  It runs on the visitor's computer and doesn't require constant downloads from your website.</w:t>
       </w:r>
       <w:r>
         <w:rPr>
@@ -13139,7 +13065,6 @@
           <w:id w:val="-359434533"/>
           <w:citation/>
         </w:sdtPr>
-        <w:sdtEndPr/>
         <w:sdtContent>
           <w:r>
             <w:rPr>
@@ -13246,18 +13171,8 @@
           <w:sz w:val="24"/>
           <w:szCs w:val="24"/>
         </w:rPr>
-        <w:t xml:space="preserve">1. </w:t>
-      </w:r>
-      <w:proofErr w:type="spellStart"/>
-      <w:r>
-        <w:rPr>
-          <w:rFonts w:ascii="Times New Roman" w:hAnsi="Times New Roman" w:cs="Times New Roman"/>
-          <w:sz w:val="24"/>
-          <w:szCs w:val="24"/>
-        </w:rPr>
-        <w:t>CoffeScript</w:t>
-      </w:r>
-      <w:proofErr w:type="spellEnd"/>
+        <w:t>1. CoffeScript</w:t>
+      </w:r>
     </w:p>
     <w:p>
       <w:pPr>
@@ -13275,18 +13190,8 @@
           <w:sz w:val="24"/>
           <w:szCs w:val="24"/>
         </w:rPr>
-        <w:t xml:space="preserve">2. </w:t>
-      </w:r>
-      <w:proofErr w:type="spellStart"/>
-      <w:r>
-        <w:rPr>
-          <w:rFonts w:ascii="Times New Roman" w:hAnsi="Times New Roman" w:cs="Times New Roman"/>
-          <w:sz w:val="24"/>
-          <w:szCs w:val="24"/>
-        </w:rPr>
-        <w:t>TypeScript</w:t>
-      </w:r>
-      <w:proofErr w:type="spellEnd"/>
+        <w:t>2. TypeScript</w:t>
+      </w:r>
     </w:p>
     <w:p>
       <w:pPr>
@@ -13392,7 +13297,6 @@
           <w:id w:val="-2111507004"/>
           <w:citation/>
         </w:sdtPr>
-        <w:sdtEndPr/>
         <w:sdtContent>
           <w:r>
             <w:rPr>
@@ -13679,61 +13583,7 @@
           <w:sz w:val="24"/>
           <w:szCs w:val="24"/>
         </w:rPr>
-        <w:t xml:space="preserve">Angular 2 is the new improved version of </w:t>
-      </w:r>
-      <w:proofErr w:type="spellStart"/>
-      <w:r>
-        <w:rPr>
-          <w:rFonts w:ascii="Times New Roman" w:hAnsi="Times New Roman" w:cs="Times New Roman"/>
-          <w:sz w:val="24"/>
-          <w:szCs w:val="24"/>
-        </w:rPr>
-        <w:t>AngularJS</w:t>
-      </w:r>
-      <w:proofErr w:type="spellEnd"/>
-      <w:r>
-        <w:rPr>
-          <w:rFonts w:ascii="Times New Roman" w:hAnsi="Times New Roman" w:cs="Times New Roman"/>
-          <w:sz w:val="24"/>
-          <w:szCs w:val="24"/>
-        </w:rPr>
-        <w:t xml:space="preserve">. It improves many of its existing parts in </w:t>
-      </w:r>
-      <w:proofErr w:type="spellStart"/>
-      <w:r>
-        <w:rPr>
-          <w:rFonts w:ascii="Times New Roman" w:hAnsi="Times New Roman" w:cs="Times New Roman"/>
-          <w:sz w:val="24"/>
-          <w:szCs w:val="24"/>
-        </w:rPr>
-        <w:t>AngularJS</w:t>
-      </w:r>
-      <w:proofErr w:type="spellEnd"/>
-      <w:r>
-        <w:rPr>
-          <w:rFonts w:ascii="Times New Roman" w:hAnsi="Times New Roman" w:cs="Times New Roman"/>
-          <w:sz w:val="24"/>
-          <w:szCs w:val="24"/>
-        </w:rPr>
-        <w:t xml:space="preserve"> and promotes a component based architecture while leveraging new features of ES2015 (or </w:t>
-      </w:r>
-      <w:proofErr w:type="spellStart"/>
-      <w:r>
-        <w:rPr>
-          <w:rFonts w:ascii="Times New Roman" w:hAnsi="Times New Roman" w:cs="Times New Roman"/>
-          <w:sz w:val="24"/>
-          <w:szCs w:val="24"/>
-        </w:rPr>
-        <w:t>TypeScript</w:t>
-      </w:r>
-      <w:proofErr w:type="spellEnd"/>
-      <w:r>
-        <w:rPr>
-          <w:rFonts w:ascii="Times New Roman" w:hAnsi="Times New Roman" w:cs="Times New Roman"/>
-          <w:sz w:val="24"/>
-          <w:szCs w:val="24"/>
-        </w:rPr>
-        <w:t>) like classes and modules. In addition, it condenses the number of concepts within the framework into a more cohesive unit with less redundant components. For example, unifying services and factories, and providing a much better way to create components and directives.</w:t>
+        <w:t>Angular 2 is the new improved version of AngularJS. It improves many of its existing parts in AngularJS and promotes a component based architecture while leveraging new features of ES2015 (or TypeScript) like classes and modules. In addition, it condenses the number of concepts within the framework into a more cohesive unit with less redundant components. For example, unifying services and factories, and providing a much better way to create components and directives.</w:t>
       </w:r>
       <w:r>
         <w:rPr>
@@ -13755,7 +13605,6 @@
           <w:id w:val="366880631"/>
           <w:citation/>
         </w:sdtPr>
-        <w:sdtEndPr/>
         <w:sdtContent>
           <w:r>
             <w:rPr>
@@ -13815,7 +13664,6 @@
           <w:id w:val="2065988685"/>
           <w:citation/>
         </w:sdtPr>
-        <w:sdtEndPr/>
         <w:sdtContent>
           <w:r>
             <w:rPr>
@@ -13922,18 +13770,8 @@
           <w:sz w:val="24"/>
           <w:szCs w:val="24"/>
         </w:rPr>
-        <w:t xml:space="preserve">1. </w:t>
-      </w:r>
-      <w:proofErr w:type="spellStart"/>
-      <w:r>
-        <w:rPr>
-          <w:rFonts w:ascii="Times New Roman" w:hAnsi="Times New Roman" w:cs="Times New Roman"/>
-          <w:sz w:val="24"/>
-          <w:szCs w:val="24"/>
-        </w:rPr>
-        <w:t>AngularJS</w:t>
-      </w:r>
-      <w:proofErr w:type="spellEnd"/>
+        <w:t>1. AngularJS</w:t>
+      </w:r>
     </w:p>
     <w:p>
       <w:pPr>
@@ -14278,23 +14116,13 @@
           <w:szCs w:val="24"/>
         </w:rPr>
       </w:pPr>
-      <w:proofErr w:type="gramStart"/>
-      <w:r>
-        <w:rPr>
-          <w:rFonts w:ascii="Times New Roman" w:hAnsi="Times New Roman" w:cs="Times New Roman"/>
-          <w:sz w:val="24"/>
-          <w:szCs w:val="24"/>
-        </w:rPr>
-        <w:t>jQuery</w:t>
-      </w:r>
-      <w:proofErr w:type="gramEnd"/>
-      <w:r>
-        <w:rPr>
-          <w:rFonts w:ascii="Times New Roman" w:hAnsi="Times New Roman" w:cs="Times New Roman"/>
-          <w:sz w:val="24"/>
-          <w:szCs w:val="24"/>
-        </w:rPr>
-        <w:t xml:space="preserve"> is a cross-platform JavaScript library designed to simplify the client-side scripting of HTML. It is a fast, small, and feature-rich JavaScript library</w:t>
+      <w:r>
+        <w:rPr>
+          <w:rFonts w:ascii="Times New Roman" w:hAnsi="Times New Roman" w:cs="Times New Roman"/>
+          <w:sz w:val="24"/>
+          <w:szCs w:val="24"/>
+        </w:rPr>
+        <w:t>jQuery is a cross-platform JavaScript library designed to simplify the client-side scripting of HTML. It is a fast, small, and feature-rich JavaScript library</w:t>
       </w:r>
       <w:r>
         <w:rPr>
@@ -14347,7 +14175,6 @@
           <w:id w:val="-202872512"/>
           <w:citation/>
         </w:sdtPr>
-        <w:sdtEndPr/>
         <w:sdtContent>
           <w:r>
             <w:rPr>
@@ -14407,7 +14234,6 @@
           <w:id w:val="-1402680195"/>
           <w:citation/>
         </w:sdtPr>
-        <w:sdtEndPr/>
         <w:sdtContent>
           <w:r>
             <w:rPr>
@@ -14583,25 +14409,7 @@
           <w:sz w:val="24"/>
           <w:szCs w:val="24"/>
         </w:rPr>
-        <w:t xml:space="preserve"> supported. </w:t>
-      </w:r>
-      <w:proofErr w:type="gramStart"/>
-      <w:r>
-        <w:rPr>
-          <w:rFonts w:ascii="Times New Roman" w:hAnsi="Times New Roman" w:cs="Times New Roman"/>
-          <w:sz w:val="24"/>
-          <w:szCs w:val="24"/>
-        </w:rPr>
-        <w:t>jQuery</w:t>
-      </w:r>
-      <w:proofErr w:type="gramEnd"/>
-      <w:r>
-        <w:rPr>
-          <w:rFonts w:ascii="Times New Roman" w:hAnsi="Times New Roman" w:cs="Times New Roman"/>
-          <w:sz w:val="24"/>
-          <w:szCs w:val="24"/>
-        </w:rPr>
-        <w:t xml:space="preserve"> is famous for managing DOM and quick </w:t>
+        <w:t xml:space="preserve"> supported. jQuery is famous for managing DOM and quick </w:t>
       </w:r>
       <w:r>
         <w:rPr>
@@ -14703,7 +14511,6 @@
         </w:rPr>
         <w:tab/>
       </w:r>
-      <w:proofErr w:type="spellStart"/>
       <w:r>
         <w:rPr>
           <w:rFonts w:ascii="Times New Roman" w:hAnsi="Times New Roman" w:cs="Times New Roman"/>
@@ -14714,7 +14521,6 @@
         </w:rPr>
         <w:t>Laravel</w:t>
       </w:r>
-      <w:proofErr w:type="spellEnd"/>
     </w:p>
     <w:p>
       <w:pPr>
@@ -14878,113 +14684,13 @@
           <w:szCs w:val="24"/>
         </w:rPr>
       </w:pPr>
-      <w:proofErr w:type="spellStart"/>
-      <w:r>
-        <w:rPr>
-          <w:rFonts w:ascii="Times New Roman" w:hAnsi="Times New Roman" w:cs="Times New Roman"/>
-          <w:sz w:val="24"/>
-          <w:szCs w:val="24"/>
-        </w:rPr>
-        <w:t>Laravel</w:t>
-      </w:r>
-      <w:proofErr w:type="spellEnd"/>
-      <w:r>
-        <w:rPr>
-          <w:rFonts w:ascii="Times New Roman" w:hAnsi="Times New Roman" w:cs="Times New Roman"/>
-          <w:sz w:val="24"/>
-          <w:szCs w:val="24"/>
-        </w:rPr>
-        <w:t xml:space="preserve"> is a MVC framework with bundles, migrations, and Artisan CLI. </w:t>
-      </w:r>
-      <w:proofErr w:type="spellStart"/>
-      <w:r>
-        <w:rPr>
-          <w:rFonts w:ascii="Times New Roman" w:hAnsi="Times New Roman" w:cs="Times New Roman"/>
-          <w:sz w:val="24"/>
-          <w:szCs w:val="24"/>
-        </w:rPr>
-        <w:t>Laravel</w:t>
-      </w:r>
-      <w:proofErr w:type="spellEnd"/>
-      <w:r>
-        <w:rPr>
-          <w:rFonts w:ascii="Times New Roman" w:hAnsi="Times New Roman" w:cs="Times New Roman"/>
-          <w:sz w:val="24"/>
-          <w:szCs w:val="24"/>
-        </w:rPr>
-        <w:t xml:space="preserve"> offers a robust set of tools and an application architecture that incorporates many of the best features of frameworks like </w:t>
-      </w:r>
-      <w:proofErr w:type="spellStart"/>
-      <w:r>
-        <w:rPr>
-          <w:rFonts w:ascii="Times New Roman" w:hAnsi="Times New Roman" w:cs="Times New Roman"/>
-          <w:sz w:val="24"/>
-          <w:szCs w:val="24"/>
-        </w:rPr>
-        <w:t>CodeIgniter</w:t>
-      </w:r>
-      <w:proofErr w:type="spellEnd"/>
-      <w:r>
-        <w:rPr>
-          <w:rFonts w:ascii="Times New Roman" w:hAnsi="Times New Roman" w:cs="Times New Roman"/>
-          <w:sz w:val="24"/>
-          <w:szCs w:val="24"/>
-        </w:rPr>
-        <w:t xml:space="preserve">, </w:t>
-      </w:r>
-      <w:proofErr w:type="spellStart"/>
-      <w:r>
-        <w:rPr>
-          <w:rFonts w:ascii="Times New Roman" w:hAnsi="Times New Roman" w:cs="Times New Roman"/>
-          <w:sz w:val="24"/>
-          <w:szCs w:val="24"/>
-        </w:rPr>
-        <w:t>Yii</w:t>
-      </w:r>
-      <w:proofErr w:type="spellEnd"/>
-      <w:r>
-        <w:rPr>
-          <w:rFonts w:ascii="Times New Roman" w:hAnsi="Times New Roman" w:cs="Times New Roman"/>
-          <w:sz w:val="24"/>
-          <w:szCs w:val="24"/>
-        </w:rPr>
-        <w:t xml:space="preserve">, ASP.NET MVC, Ruby on Rails, Sinatra, and others. It is an Open Source framework and has a very rich set of features which will boost the speed of Web Development. </w:t>
-      </w:r>
-      <w:proofErr w:type="spellStart"/>
-      <w:r>
-        <w:rPr>
-          <w:rFonts w:ascii="Times New Roman" w:hAnsi="Times New Roman" w:cs="Times New Roman"/>
-          <w:sz w:val="24"/>
-          <w:szCs w:val="24"/>
-        </w:rPr>
-        <w:t>Laravel</w:t>
-      </w:r>
-      <w:proofErr w:type="spellEnd"/>
-      <w:r>
-        <w:rPr>
-          <w:rFonts w:ascii="Times New Roman" w:hAnsi="Times New Roman" w:cs="Times New Roman"/>
-          <w:sz w:val="24"/>
-          <w:szCs w:val="24"/>
-        </w:rPr>
-        <w:t xml:space="preserve"> will make the task easier and save a lot time for developing a website from scratch. Not only that, the website built in </w:t>
-      </w:r>
-      <w:proofErr w:type="spellStart"/>
-      <w:r>
-        <w:rPr>
-          <w:rFonts w:ascii="Times New Roman" w:hAnsi="Times New Roman" w:cs="Times New Roman"/>
-          <w:sz w:val="24"/>
-          <w:szCs w:val="24"/>
-        </w:rPr>
-        <w:t>Laravel</w:t>
-      </w:r>
-      <w:proofErr w:type="spellEnd"/>
-      <w:r>
-        <w:rPr>
-          <w:rFonts w:ascii="Times New Roman" w:hAnsi="Times New Roman" w:cs="Times New Roman"/>
-          <w:sz w:val="24"/>
-          <w:szCs w:val="24"/>
-        </w:rPr>
-        <w:t xml:space="preserve"> is also secure. It prevents the various attacks that can take place on websites.</w:t>
+      <w:r>
+        <w:rPr>
+          <w:rFonts w:ascii="Times New Roman" w:hAnsi="Times New Roman" w:cs="Times New Roman"/>
+          <w:sz w:val="24"/>
+          <w:szCs w:val="24"/>
+        </w:rPr>
+        <w:t>Laravel is a MVC framework with bundles, migrations, and Artisan CLI. Laravel offers a robust set of tools and an application architecture that incorporates many of the best features of frameworks like CodeIgniter, Yii, ASP.NET MVC, Ruby on Rails, Sinatra, and others. It is an Open Source framework and has a very rich set of features which will boost the speed of Web Development. Laravel will make the task easier and save a lot time for developing a website from scratch. Not only that, the website built in Laravel is also secure. It prevents the various attacks that can take place on websites.</w:t>
       </w:r>
       <w:sdt>
         <w:sdtPr>
@@ -14997,7 +14703,6 @@
           <w:id w:val="128438381"/>
           <w:citation/>
         </w:sdtPr>
-        <w:sdtEndPr/>
         <w:sdtContent>
           <w:r>
             <w:rPr>
@@ -15067,7 +14772,6 @@
           <w:id w:val="1738128415"/>
           <w:citation/>
         </w:sdtPr>
-        <w:sdtEndPr/>
         <w:sdtContent>
           <w:r>
             <w:rPr>
@@ -15164,7 +14868,6 @@
           <w:id w:val="460237046"/>
           <w:citation/>
         </w:sdtPr>
-        <w:sdtEndPr/>
         <w:sdtContent>
           <w:r>
             <w:rPr>
@@ -15218,23 +14921,13 @@
           <w:szCs w:val="24"/>
         </w:rPr>
       </w:pPr>
-      <w:proofErr w:type="spellStart"/>
-      <w:r>
-        <w:rPr>
-          <w:rFonts w:ascii="Times New Roman" w:hAnsi="Times New Roman" w:cs="Times New Roman"/>
-          <w:sz w:val="24"/>
-          <w:szCs w:val="24"/>
-        </w:rPr>
-        <w:t>Zend</w:t>
-      </w:r>
-      <w:proofErr w:type="spellEnd"/>
-      <w:r>
-        <w:rPr>
-          <w:rFonts w:ascii="Times New Roman" w:hAnsi="Times New Roman" w:cs="Times New Roman"/>
-          <w:sz w:val="24"/>
-          <w:szCs w:val="24"/>
-        </w:rPr>
-        <w:t xml:space="preserve"> 2</w:t>
+      <w:r>
+        <w:rPr>
+          <w:rFonts w:ascii="Times New Roman" w:hAnsi="Times New Roman" w:cs="Times New Roman"/>
+          <w:sz w:val="24"/>
+          <w:szCs w:val="24"/>
+        </w:rPr>
+        <w:t>Zend 2</w:t>
       </w:r>
     </w:p>
     <w:p>
@@ -15251,7 +14944,6 @@
           <w:szCs w:val="24"/>
         </w:rPr>
       </w:pPr>
-      <w:proofErr w:type="spellStart"/>
       <w:r>
         <w:rPr>
           <w:rFonts w:ascii="Times New Roman" w:hAnsi="Times New Roman" w:cs="Times New Roman"/>
@@ -15260,7 +14952,6 @@
         </w:rPr>
         <w:t>Symfony</w:t>
       </w:r>
-      <w:proofErr w:type="spellEnd"/>
     </w:p>
     <w:p>
       <w:pPr>
@@ -15276,7 +14967,6 @@
           <w:szCs w:val="24"/>
         </w:rPr>
       </w:pPr>
-      <w:proofErr w:type="spellStart"/>
       <w:r>
         <w:rPr>
           <w:rFonts w:ascii="Times New Roman" w:hAnsi="Times New Roman" w:cs="Times New Roman"/>
@@ -15285,7 +14975,6 @@
         </w:rPr>
         <w:t>CakePHP</w:t>
       </w:r>
-      <w:proofErr w:type="spellEnd"/>
     </w:p>
     <w:p>
       <w:pPr>
@@ -15301,7 +14990,6 @@
           <w:szCs w:val="24"/>
         </w:rPr>
       </w:pPr>
-      <w:proofErr w:type="spellStart"/>
       <w:r>
         <w:rPr>
           <w:rFonts w:ascii="Times New Roman" w:hAnsi="Times New Roman" w:cs="Times New Roman"/>
@@ -15310,7 +14998,6 @@
         </w:rPr>
         <w:t>CodeIgniter</w:t>
       </w:r>
-      <w:proofErr w:type="spellEnd"/>
     </w:p>
     <w:p>
       <w:pPr>
@@ -15326,7 +15013,6 @@
           <w:szCs w:val="24"/>
         </w:rPr>
       </w:pPr>
-      <w:proofErr w:type="spellStart"/>
       <w:r>
         <w:rPr>
           <w:rFonts w:ascii="Times New Roman" w:hAnsi="Times New Roman" w:cs="Times New Roman"/>
@@ -15335,7 +15021,6 @@
         </w:rPr>
         <w:t>Yii</w:t>
       </w:r>
-      <w:proofErr w:type="spellEnd"/>
     </w:p>
     <w:p>
       <w:pPr>
@@ -15374,23 +15059,13 @@
           <w:rFonts w:ascii="Times New Roman" w:hAnsi="Times New Roman" w:cs="Times New Roman"/>
         </w:rPr>
       </w:pPr>
-      <w:proofErr w:type="spellStart"/>
-      <w:r>
-        <w:rPr>
-          <w:rFonts w:ascii="Times New Roman" w:hAnsi="Times New Roman" w:cs="Times New Roman"/>
-          <w:sz w:val="24"/>
-          <w:szCs w:val="24"/>
-        </w:rPr>
-        <w:t>Laravel</w:t>
-      </w:r>
-      <w:proofErr w:type="spellEnd"/>
-      <w:r>
-        <w:rPr>
-          <w:rFonts w:ascii="Times New Roman" w:hAnsi="Times New Roman" w:cs="Times New Roman"/>
-          <w:sz w:val="24"/>
-          <w:szCs w:val="24"/>
-        </w:rPr>
-        <w:t xml:space="preserve"> is popular PHP framework. It has many plugins supported as well as authentication system supports. There are Eloquent ORM for managing model and relation from database which does not follow SQL commands.</w:t>
+      <w:r>
+        <w:rPr>
+          <w:rFonts w:ascii="Times New Roman" w:hAnsi="Times New Roman" w:cs="Times New Roman"/>
+          <w:sz w:val="24"/>
+          <w:szCs w:val="24"/>
+        </w:rPr>
+        <w:t>Laravel is popular PHP framework. It has many plugins supported as well as authentication system supports. There are Eloquent ORM for managing model and relation from database which does not follow SQL commands.</w:t>
       </w:r>
     </w:p>
     <w:p>
@@ -15537,14 +15212,27 @@
       <w:r>
         <w:t xml:space="preserve">Figure </w:t>
       </w:r>
-      <w:fldSimple w:instr=" SEQ Figure \* ARABIC ">
-        <w:r>
-          <w:rPr>
-            <w:noProof/>
-          </w:rPr>
-          <w:t>13</w:t>
-        </w:r>
-      </w:fldSimple>
+      <w:r>
+        <w:fldChar w:fldCharType="begin"/>
+      </w:r>
+      <w:r>
+        <w:instrText xml:space="preserve"> SEQ Figure \* ARABIC </w:instrText>
+      </w:r>
+      <w:r>
+        <w:fldChar w:fldCharType="separate"/>
+      </w:r>
+      <w:r>
+        <w:rPr>
+          <w:noProof/>
+        </w:rPr>
+        <w:t>13</w:t>
+      </w:r>
+      <w:r>
+        <w:rPr>
+          <w:noProof/>
+        </w:rPr>
+        <w:fldChar w:fldCharType="end"/>
+      </w:r>
       <w:r>
         <w:rPr>
           <w:noProof/>
@@ -15674,7 +15362,6 @@
           <w:id w:val="-935828996"/>
           <w:citation/>
         </w:sdtPr>
-        <w:sdtEndPr/>
         <w:sdtContent>
           <w:r>
             <w:rPr>
@@ -15774,7 +15461,6 @@
           <w:id w:val="222964651"/>
           <w:citation/>
         </w:sdtPr>
-        <w:sdtEndPr/>
         <w:sdtContent>
           <w:r>
             <w:rPr>
@@ -15862,7 +15548,6 @@
           <w:id w:val="-1909295361"/>
           <w:citation/>
         </w:sdtPr>
-        <w:sdtEndPr/>
         <w:sdtContent>
           <w:r>
             <w:rPr>
@@ -15924,7 +15609,6 @@
           <w:szCs w:val="24"/>
         </w:rPr>
       </w:pPr>
-      <w:proofErr w:type="spellStart"/>
       <w:r>
         <w:rPr>
           <w:rFonts w:ascii="Times New Roman" w:hAnsi="Times New Roman" w:cs="Times New Roman"/>
@@ -15933,7 +15617,6 @@
         </w:rPr>
         <w:t>MariaDB</w:t>
       </w:r>
-      <w:proofErr w:type="spellEnd"/>
     </w:p>
     <w:p>
       <w:pPr>
@@ -15949,7 +15632,6 @@
           <w:szCs w:val="24"/>
         </w:rPr>
       </w:pPr>
-      <w:proofErr w:type="spellStart"/>
       <w:r>
         <w:rPr>
           <w:rFonts w:ascii="Times New Roman" w:hAnsi="Times New Roman" w:cs="Times New Roman"/>
@@ -15958,7 +15640,6 @@
         </w:rPr>
         <w:t>PostgreSQL</w:t>
       </w:r>
-      <w:proofErr w:type="spellEnd"/>
     </w:p>
     <w:p>
       <w:pPr>
@@ -16344,7 +16025,6 @@
           <w:id w:val="-752818898"/>
           <w:citation/>
         </w:sdtPr>
-        <w:sdtEndPr/>
         <w:sdtContent>
           <w:r>
             <w:rPr>
@@ -16417,25 +16097,7 @@
           <w:sz w:val="24"/>
           <w:szCs w:val="24"/>
         </w:rPr>
-        <w:t xml:space="preserve">Firebase's initial product was a </w:t>
-      </w:r>
-      <w:proofErr w:type="spellStart"/>
-      <w:r>
-        <w:rPr>
-          <w:rFonts w:ascii="Times New Roman" w:hAnsi="Times New Roman" w:cs="Times New Roman"/>
-          <w:sz w:val="24"/>
-          <w:szCs w:val="24"/>
-        </w:rPr>
-        <w:t>realtime</w:t>
-      </w:r>
-      <w:proofErr w:type="spellEnd"/>
-      <w:r>
-        <w:rPr>
-          <w:rFonts w:ascii="Times New Roman" w:hAnsi="Times New Roman" w:cs="Times New Roman"/>
-          <w:sz w:val="24"/>
-          <w:szCs w:val="24"/>
-        </w:rPr>
-        <w:t xml:space="preserve"> database, which provides an API that allows developers to store and sync data across multiple clients. Over time, it has expanded its product line to become a full suite for app development. </w:t>
+        <w:t xml:space="preserve">Firebase's initial product was a realtime database, which provides an API that allows developers to store and sync data across multiple clients. Over time, it has expanded its product line to become a full suite for app development. </w:t>
       </w:r>
       <w:sdt>
         <w:sdtPr>
@@ -16448,7 +16110,6 @@
           <w:id w:val="968554868"/>
           <w:citation/>
         </w:sdtPr>
-        <w:sdtEndPr/>
         <w:sdtContent>
           <w:r>
             <w:rPr>
@@ -16537,7 +16198,6 @@
           <w:id w:val="1483728477"/>
           <w:citation/>
         </w:sdtPr>
-        <w:sdtEndPr/>
         <w:sdtContent>
           <w:r>
             <w:rPr>
@@ -16622,7 +16282,6 @@
           <w:szCs w:val="24"/>
         </w:rPr>
       </w:pPr>
-      <w:proofErr w:type="spellStart"/>
       <w:r>
         <w:rPr>
           <w:rFonts w:ascii="Times New Roman" w:hAnsi="Times New Roman" w:cs="Times New Roman"/>
@@ -16631,7 +16290,6 @@
         </w:rPr>
         <w:t>Firehorse</w:t>
       </w:r>
-      <w:proofErr w:type="spellEnd"/>
     </w:p>
     <w:p>
       <w:pPr>
@@ -16647,7 +16305,6 @@
           <w:szCs w:val="24"/>
         </w:rPr>
       </w:pPr>
-      <w:proofErr w:type="spellStart"/>
       <w:r>
         <w:rPr>
           <w:rFonts w:ascii="Times New Roman" w:hAnsi="Times New Roman" w:cs="Times New Roman"/>
@@ -16656,7 +16313,6 @@
         </w:rPr>
         <w:t>remoteStorage</w:t>
       </w:r>
-      <w:proofErr w:type="spellEnd"/>
     </w:p>
     <w:p>
       <w:pPr>
@@ -16672,7 +16328,6 @@
           <w:szCs w:val="24"/>
         </w:rPr>
       </w:pPr>
-      <w:proofErr w:type="spellStart"/>
       <w:r>
         <w:rPr>
           <w:rFonts w:ascii="Times New Roman" w:hAnsi="Times New Roman" w:cs="Times New Roman"/>
@@ -16681,7 +16336,6 @@
         </w:rPr>
         <w:t>Sockethub</w:t>
       </w:r>
-      <w:proofErr w:type="spellEnd"/>
     </w:p>
     <w:p>
       <w:pPr>
@@ -17054,51 +16708,15 @@
           <w:sz w:val="24"/>
           <w:szCs w:val="24"/>
         </w:rPr>
-        <w:t>Atom is a free and open-</w:t>
-      </w:r>
-      <w:proofErr w:type="spellStart"/>
-      <w:r>
-        <w:rPr>
-          <w:rFonts w:ascii="Times New Roman" w:hAnsi="Times New Roman" w:cs="Times New Roman"/>
-          <w:sz w:val="24"/>
-          <w:szCs w:val="24"/>
-        </w:rPr>
-        <w:t>sourcen</w:t>
-      </w:r>
-      <w:r>
-        <w:rPr>
-          <w:rFonts w:ascii="Times New Roman" w:hAnsi="Times New Roman" w:cs="Times New Roman"/>
-          <w:sz w:val="24"/>
-          <w:szCs w:val="24"/>
-        </w:rPr>
-        <w:t>text</w:t>
-      </w:r>
-      <w:proofErr w:type="spellEnd"/>
-      <w:r>
-        <w:rPr>
-          <w:rFonts w:ascii="Times New Roman" w:hAnsi="Times New Roman" w:cs="Times New Roman"/>
-          <w:sz w:val="24"/>
-          <w:szCs w:val="24"/>
-        </w:rPr>
-        <w:t xml:space="preserve"> and source code editor for </w:t>
-      </w:r>
-      <w:proofErr w:type="spellStart"/>
-      <w:r>
-        <w:rPr>
-          <w:rFonts w:ascii="Times New Roman" w:hAnsi="Times New Roman" w:cs="Times New Roman"/>
-          <w:sz w:val="24"/>
-          <w:szCs w:val="24"/>
-        </w:rPr>
-        <w:t>macOS</w:t>
-      </w:r>
-      <w:proofErr w:type="spellEnd"/>
-      <w:r>
-        <w:rPr>
-          <w:rFonts w:ascii="Times New Roman" w:hAnsi="Times New Roman" w:cs="Times New Roman"/>
-          <w:sz w:val="24"/>
-          <w:szCs w:val="24"/>
-        </w:rPr>
-        <w:t>, Linux, and Windows</w:t>
+        <w:t>Atom is a free and open-sourcen</w:t>
+      </w:r>
+      <w:r>
+        <w:rPr>
+          <w:rFonts w:ascii="Times New Roman" w:hAnsi="Times New Roman" w:cs="Times New Roman"/>
+          <w:sz w:val="24"/>
+          <w:szCs w:val="24"/>
+        </w:rPr>
+        <w:t>text and source code editor for macOS, Linux, and Windows</w:t>
       </w:r>
       <w:r>
         <w:rPr>
@@ -17114,43 +16732,7 @@
           <w:sz w:val="24"/>
           <w:szCs w:val="24"/>
         </w:rPr>
-        <w:t xml:space="preserve">with support for plug-ins written in Node.js, and embedded </w:t>
-      </w:r>
-      <w:proofErr w:type="spellStart"/>
-      <w:r>
-        <w:rPr>
-          <w:rFonts w:ascii="Times New Roman" w:hAnsi="Times New Roman" w:cs="Times New Roman"/>
-          <w:sz w:val="24"/>
-          <w:szCs w:val="24"/>
-        </w:rPr>
-        <w:t>Git</w:t>
-      </w:r>
-      <w:proofErr w:type="spellEnd"/>
-      <w:r>
-        <w:rPr>
-          <w:rFonts w:ascii="Times New Roman" w:hAnsi="Times New Roman" w:cs="Times New Roman"/>
-          <w:sz w:val="24"/>
-          <w:szCs w:val="24"/>
-        </w:rPr>
-        <w:t xml:space="preserve"> Control, developed by </w:t>
-      </w:r>
-      <w:proofErr w:type="spellStart"/>
-      <w:r>
-        <w:rPr>
-          <w:rFonts w:ascii="Times New Roman" w:hAnsi="Times New Roman" w:cs="Times New Roman"/>
-          <w:sz w:val="24"/>
-          <w:szCs w:val="24"/>
-        </w:rPr>
-        <w:t>GitHub</w:t>
-      </w:r>
-      <w:proofErr w:type="spellEnd"/>
-      <w:r>
-        <w:rPr>
-          <w:rFonts w:ascii="Times New Roman" w:hAnsi="Times New Roman" w:cs="Times New Roman"/>
-          <w:sz w:val="24"/>
-          <w:szCs w:val="24"/>
-        </w:rPr>
-        <w:t>. Atom is a desktop applicatio</w:t>
+        <w:t>with support for plug-ins written in Node.js, and embedded Git Control, developed by GitHub. Atom is a desktop applicatio</w:t>
       </w:r>
       <w:r>
         <w:rPr>
@@ -17222,25 +16804,7 @@
           <w:sz w:val="24"/>
           <w:szCs w:val="24"/>
         </w:rPr>
-        <w:t xml:space="preserve">itten in </w:t>
-      </w:r>
-      <w:proofErr w:type="spellStart"/>
-      <w:r>
-        <w:rPr>
-          <w:rFonts w:ascii="Times New Roman" w:hAnsi="Times New Roman" w:cs="Times New Roman"/>
-          <w:sz w:val="24"/>
-          <w:szCs w:val="24"/>
-        </w:rPr>
-        <w:t>CoffeeScript</w:t>
-      </w:r>
-      <w:proofErr w:type="spellEnd"/>
-      <w:r>
-        <w:rPr>
-          <w:rFonts w:ascii="Times New Roman" w:hAnsi="Times New Roman" w:cs="Times New Roman"/>
-          <w:sz w:val="24"/>
-          <w:szCs w:val="24"/>
-        </w:rPr>
-        <w:t xml:space="preserve"> and Less.</w:t>
+        <w:t>itten in CoffeeScript and Less.</w:t>
       </w:r>
       <w:r>
         <w:rPr>
@@ -17269,7 +16833,6 @@
           <w:id w:val="-562332972"/>
           <w:citation/>
         </w:sdtPr>
-        <w:sdtEndPr/>
         <w:sdtContent>
           <w:r>
             <w:rPr>
@@ -17350,7 +16913,6 @@
           <w:id w:val="1629046713"/>
           <w:citation/>
         </w:sdtPr>
-        <w:sdtEndPr/>
         <w:sdtContent>
           <w:r>
             <w:rPr>
@@ -17631,8 +17193,6 @@
         </w:rPr>
         <w:tab/>
       </w:r>
-      <w:proofErr w:type="spellStart"/>
-      <w:proofErr w:type="gramStart"/>
       <w:r>
         <w:rPr>
           <w:rFonts w:ascii="Times New Roman" w:hAnsi="Times New Roman" w:cs="Times New Roman"/>
@@ -17644,8 +17204,6 @@
         </w:rPr>
         <w:t>phpmyadmin</w:t>
       </w:r>
-      <w:proofErr w:type="spellEnd"/>
-      <w:proofErr w:type="gramEnd"/>
     </w:p>
     <w:p>
       <w:pPr>
@@ -17837,43 +17395,13 @@
           <w:szCs w:val="24"/>
         </w:rPr>
       </w:pPr>
-      <w:proofErr w:type="spellStart"/>
-      <w:proofErr w:type="gramStart"/>
-      <w:r>
-        <w:rPr>
-          <w:rFonts w:ascii="Times New Roman" w:hAnsi="Times New Roman" w:cs="Times New Roman"/>
-          <w:sz w:val="24"/>
-          <w:szCs w:val="24"/>
-        </w:rPr>
-        <w:t>phpMyAdmin</w:t>
-      </w:r>
-      <w:proofErr w:type="spellEnd"/>
-      <w:proofErr w:type="gramEnd"/>
-      <w:r>
-        <w:rPr>
-          <w:rFonts w:ascii="Times New Roman" w:hAnsi="Times New Roman" w:cs="Times New Roman"/>
-          <w:sz w:val="24"/>
-          <w:szCs w:val="24"/>
-        </w:rPr>
-        <w:t xml:space="preserve"> is a free and open source tool written in PHP intended to handle the administration of MySQL or </w:t>
-      </w:r>
-      <w:proofErr w:type="spellStart"/>
-      <w:r>
-        <w:rPr>
-          <w:rFonts w:ascii="Times New Roman" w:hAnsi="Times New Roman" w:cs="Times New Roman"/>
-          <w:sz w:val="24"/>
-          <w:szCs w:val="24"/>
-        </w:rPr>
-        <w:t>MariaDB</w:t>
-      </w:r>
-      <w:proofErr w:type="spellEnd"/>
-      <w:r>
-        <w:rPr>
-          <w:rFonts w:ascii="Times New Roman" w:hAnsi="Times New Roman" w:cs="Times New Roman"/>
-          <w:sz w:val="24"/>
-          <w:szCs w:val="24"/>
-        </w:rPr>
-        <w:t xml:space="preserve"> with the use of a web browser. It can perform various tasks such as creating, modifying or deleting databases, tables, fields or rows; executing SQL statements; or managing users and permissions.</w:t>
+      <w:r>
+        <w:rPr>
+          <w:rFonts w:ascii="Times New Roman" w:hAnsi="Times New Roman" w:cs="Times New Roman"/>
+          <w:sz w:val="24"/>
+          <w:szCs w:val="24"/>
+        </w:rPr>
+        <w:t>phpMyAdmin is a free and open source tool written in PHP intended to handle the administration of MySQL or MariaDB with the use of a web browser. It can perform various tasks such as creating, modifying or deleting databases, tables, fields or rows; executing SQL statements; or managing users and permissions.</w:t>
       </w:r>
       <w:r>
         <w:rPr>
@@ -17894,7 +17422,6 @@
           <w:id w:val="-808012621"/>
           <w:citation/>
         </w:sdtPr>
-        <w:sdtEndPr/>
         <w:sdtContent>
           <w:r>
             <w:rPr>
@@ -18039,24 +17566,1155 @@
           <w:szCs w:val="24"/>
         </w:rPr>
       </w:pPr>
-      <w:proofErr w:type="spellStart"/>
-      <w:r>
-        <w:rPr>
-          <w:rFonts w:ascii="Times New Roman" w:hAnsi="Times New Roman" w:cs="Times New Roman"/>
-          <w:sz w:val="24"/>
-          <w:szCs w:val="24"/>
-        </w:rPr>
-        <w:t>Phpmyadmin</w:t>
-      </w:r>
-      <w:proofErr w:type="spellEnd"/>
-      <w:r>
-        <w:rPr>
-          <w:rFonts w:ascii="Times New Roman" w:hAnsi="Times New Roman" w:cs="Times New Roman"/>
-          <w:sz w:val="24"/>
-          <w:szCs w:val="24"/>
-        </w:rPr>
-        <w:t xml:space="preserve"> is simple for installation and manage hosting environment. We can access the database easily on any computer because it works by web-based.</w:t>
-      </w:r>
+      <w:r>
+        <w:rPr>
+          <w:rFonts w:ascii="Times New Roman" w:hAnsi="Times New Roman" w:cs="Times New Roman"/>
+          <w:sz w:val="24"/>
+          <w:szCs w:val="24"/>
+        </w:rPr>
+        <w:t>Phpmyadmin is simple for installation and manage hosting environment. We can access the database easily on any computer because it works by web-based.</w:t>
+      </w:r>
+    </w:p>
+    <w:p>
+      <w:pPr>
+        <w:rPr>
+          <w:rFonts w:ascii="Times New Roman" w:hAnsi="Times New Roman" w:cs="Times New Roman"/>
+          <w:sz w:val="24"/>
+          <w:szCs w:val="24"/>
+        </w:rPr>
+      </w:pPr>
+      <w:r>
+        <w:rPr>
+          <w:rFonts w:ascii="Times New Roman" w:hAnsi="Times New Roman" w:cs="Times New Roman"/>
+          <w:sz w:val="24"/>
+          <w:szCs w:val="24"/>
+        </w:rPr>
+        <w:br w:type="page"/>
+      </w:r>
+    </w:p>
+    <w:p>
+      <w:pPr>
+        <w:ind w:left="720"/>
+        <w:rPr>
+          <w:rFonts w:ascii="Times New Roman" w:hAnsi="Times New Roman" w:cs="Times New Roman"/>
+          <w:b/>
+          <w:bCs/>
+          <w:sz w:val="32"/>
+          <w:szCs w:val="32"/>
+          <w:lang w:eastAsia="zh-CN"/>
+        </w:rPr>
+      </w:pPr>
+      <w:r>
+        <w:rPr>
+          <w:rFonts w:ascii="Times New Roman" w:hAnsi="Times New Roman" w:cs="Times New Roman"/>
+          <w:b/>
+          <w:bCs/>
+          <w:sz w:val="32"/>
+          <w:szCs w:val="32"/>
+          <w:lang w:eastAsia="zh-CN"/>
+        </w:rPr>
+        <w:lastRenderedPageBreak/>
+        <w:t>2.4.</w:t>
+      </w:r>
+      <w:r>
+        <w:rPr>
+          <w:rFonts w:ascii="Times New Roman" w:hAnsi="Times New Roman" w:cs="Times New Roman"/>
+          <w:b/>
+          <w:bCs/>
+          <w:sz w:val="32"/>
+          <w:szCs w:val="32"/>
+          <w:lang w:eastAsia="zh-CN"/>
+        </w:rPr>
+        <w:t>3</w:t>
+      </w:r>
+      <w:r>
+        <w:rPr>
+          <w:rFonts w:ascii="Times New Roman" w:hAnsi="Times New Roman" w:cs="Times New Roman"/>
+          <w:b/>
+          <w:bCs/>
+          <w:sz w:val="32"/>
+          <w:szCs w:val="32"/>
+          <w:lang w:eastAsia="zh-CN"/>
+        </w:rPr>
+        <w:tab/>
+      </w:r>
+      <w:r>
+        <w:rPr>
+          <w:rFonts w:ascii="Times New Roman" w:hAnsi="Times New Roman" w:cs="Times New Roman"/>
+          <w:b/>
+          <w:bCs/>
+          <w:sz w:val="32"/>
+          <w:szCs w:val="32"/>
+          <w:lang w:eastAsia="zh-CN"/>
+        </w:rPr>
+        <w:t>Github</w:t>
+      </w:r>
+    </w:p>
+    <w:p>
+      <w:pPr>
+        <w:ind w:left="720"/>
+        <w:rPr>
+          <w:rFonts w:ascii="Times New Roman" w:hAnsi="Times New Roman" w:cs="Times New Roman"/>
+          <w:b/>
+          <w:bCs/>
+          <w:sz w:val="32"/>
+          <w:szCs w:val="32"/>
+          <w:lang w:eastAsia="zh-CN"/>
+        </w:rPr>
+      </w:pPr>
+    </w:p>
+    <w:p>
+      <w:pPr>
+        <w:ind w:left="720"/>
+        <w:jc w:val="center"/>
+        <w:rPr>
+          <w:rFonts w:ascii="Times New Roman" w:hAnsi="Times New Roman" w:cs="Times New Roman"/>
+          <w:b/>
+          <w:bCs/>
+          <w:sz w:val="32"/>
+          <w:szCs w:val="32"/>
+          <w:lang w:eastAsia="zh-CN"/>
+        </w:rPr>
+      </w:pPr>
+      <w:r>
+        <w:rPr>
+          <w:noProof/>
+        </w:rPr>
+        <w:drawing>
+          <wp:inline distT="0" distB="0" distL="0" distR="0">
+            <wp:extent cx="3372592" cy="2250769"/>
+            <wp:effectExtent l="0" t="0" r="0" b="0"/>
+            <wp:docPr id="27" name="Picture 27" descr="ผลการค้นหารูปภาพสำหรับ github"/>
+            <wp:cNvGraphicFramePr>
+              <a:graphicFrameLocks xmlns:a="http://schemas.openxmlformats.org/drawingml/2006/main" noChangeAspect="1"/>
+            </wp:cNvGraphicFramePr>
+            <a:graphic xmlns:a="http://schemas.openxmlformats.org/drawingml/2006/main">
+              <a:graphicData uri="http://schemas.openxmlformats.org/drawingml/2006/picture">
+                <pic:pic xmlns:pic="http://schemas.openxmlformats.org/drawingml/2006/picture">
+                  <pic:nvPicPr>
+                    <pic:cNvPr id="0" name="Picture 2" descr="ผลการค้นหารูปภาพสำหรับ github"/>
+                    <pic:cNvPicPr>
+                      <a:picLocks noChangeAspect="1" noChangeArrowheads="1"/>
+                    </pic:cNvPicPr>
+                  </pic:nvPicPr>
+                  <pic:blipFill>
+                    <a:blip r:embed="rId31">
+                      <a:extLst>
+                        <a:ext uri="{28A0092B-C50C-407E-A947-70E740481C1C}">
+                          <a14:useLocalDpi xmlns:a14="http://schemas.microsoft.com/office/drawing/2010/main" val="0"/>
+                        </a:ext>
+                      </a:extLst>
+                    </a:blip>
+                    <a:srcRect/>
+                    <a:stretch>
+                      <a:fillRect/>
+                    </a:stretch>
+                  </pic:blipFill>
+                  <pic:spPr bwMode="auto">
+                    <a:xfrm>
+                      <a:off x="0" y="0"/>
+                      <a:ext cx="3394376" cy="2265307"/>
+                    </a:xfrm>
+                    <a:prstGeom prst="rect">
+                      <a:avLst/>
+                    </a:prstGeom>
+                    <a:noFill/>
+                    <a:ln>
+                      <a:noFill/>
+                    </a:ln>
+                  </pic:spPr>
+                </pic:pic>
+              </a:graphicData>
+            </a:graphic>
+          </wp:inline>
+        </w:drawing>
+      </w:r>
+    </w:p>
+    <w:p>
+      <w:pPr>
+        <w:pStyle w:val="Caption"/>
+        <w:jc w:val="center"/>
+        <w:rPr>
+          <w:rFonts w:ascii="Times New Roman" w:hAnsi="Times New Roman" w:cs="Times New Roman"/>
+          <w:b/>
+          <w:bCs/>
+          <w:sz w:val="32"/>
+          <w:szCs w:val="32"/>
+          <w:lang w:eastAsia="zh-CN"/>
+        </w:rPr>
+      </w:pPr>
+      <w:r>
+        <w:t xml:space="preserve">Figure </w:t>
+      </w:r>
+      <w:r>
+        <w:fldChar w:fldCharType="begin"/>
+      </w:r>
+      <w:r>
+        <w:instrText xml:space="preserve"> SEQ Figure \* ARABIC </w:instrText>
+      </w:r>
+      <w:r>
+        <w:fldChar w:fldCharType="separate"/>
+      </w:r>
+      <w:r>
+        <w:rPr>
+          <w:noProof/>
+        </w:rPr>
+        <w:t>17</w:t>
+      </w:r>
+      <w:r>
+        <w:fldChar w:fldCharType="end"/>
+      </w:r>
+      <w:r>
+        <w:t xml:space="preserve"> GitHub logo</w:t>
+      </w:r>
+    </w:p>
+    <w:p>
+      <w:pPr>
+        <w:ind w:left="1440"/>
+        <w:rPr>
+          <w:rFonts w:ascii="Times New Roman" w:hAnsi="Times New Roman" w:cs="Times New Roman"/>
+          <w:b/>
+          <w:bCs/>
+          <w:sz w:val="28"/>
+        </w:rPr>
+      </w:pPr>
+    </w:p>
+    <w:p>
+      <w:pPr>
+        <w:ind w:left="1440"/>
+        <w:rPr>
+          <w:rFonts w:ascii="Times New Roman" w:hAnsi="Times New Roman" w:cs="Times New Roman"/>
+          <w:b/>
+          <w:bCs/>
+          <w:sz w:val="28"/>
+        </w:rPr>
+      </w:pPr>
+      <w:r>
+        <w:rPr>
+          <w:rFonts w:ascii="Times New Roman" w:hAnsi="Times New Roman" w:cs="Times New Roman"/>
+          <w:b/>
+          <w:bCs/>
+          <w:sz w:val="28"/>
+        </w:rPr>
+        <w:t>Technology Detail</w:t>
+      </w:r>
+    </w:p>
+    <w:p>
+      <w:pPr>
+        <w:ind w:left="720" w:firstLine="720"/>
+        <w:jc w:val="both"/>
+        <w:rPr>
+          <w:rFonts w:ascii="Times New Roman" w:hAnsi="Times New Roman" w:cs="Times New Roman"/>
+          <w:sz w:val="24"/>
+          <w:szCs w:val="24"/>
+          <w:lang w:eastAsia="zh-CN"/>
+        </w:rPr>
+      </w:pPr>
+      <w:r>
+        <w:rPr>
+          <w:rFonts w:ascii="Times New Roman" w:hAnsi="Times New Roman" w:cs="Times New Roman"/>
+          <w:sz w:val="24"/>
+          <w:szCs w:val="24"/>
+          <w:lang w:eastAsia="zh-CN"/>
+        </w:rPr>
+        <w:t>GitHub is a web-based Git or version control repository and Internet hosting service. It offers all of the distributed version control and source code management (SCM) functionality of Git as well as adding its own features. It provides access control and several collaboration features such as bug tracking, feature requests, task management, and wikis for every project.</w:t>
+      </w:r>
+      <w:r>
+        <w:rPr>
+          <w:rFonts w:ascii="Times New Roman" w:hAnsi="Times New Roman" w:cs="Times New Roman"/>
+          <w:sz w:val="24"/>
+          <w:szCs w:val="24"/>
+          <w:lang w:eastAsia="zh-CN"/>
+        </w:rPr>
+        <w:t xml:space="preserve"> </w:t>
+      </w:r>
+      <w:sdt>
+        <w:sdtPr>
+          <w:rPr>
+            <w:rFonts w:ascii="Times New Roman" w:hAnsi="Times New Roman" w:cs="Times New Roman"/>
+            <w:sz w:val="24"/>
+            <w:szCs w:val="24"/>
+            <w:lang w:eastAsia="zh-CN"/>
+          </w:rPr>
+          <w:id w:val="-1119910512"/>
+          <w:citation/>
+        </w:sdtPr>
+        <w:sdtContent>
+          <w:r>
+            <w:rPr>
+              <w:rFonts w:ascii="Times New Roman" w:hAnsi="Times New Roman" w:cs="Times New Roman"/>
+              <w:sz w:val="24"/>
+              <w:szCs w:val="24"/>
+              <w:lang w:eastAsia="zh-CN"/>
+            </w:rPr>
+            <w:fldChar w:fldCharType="begin"/>
+          </w:r>
+          <w:r>
+            <w:rPr>
+              <w:rFonts w:ascii="Times New Roman" w:hAnsi="Times New Roman" w:cs="Times New Roman"/>
+              <w:sz w:val="24"/>
+              <w:szCs w:val="24"/>
+              <w:lang w:eastAsia="zh-CN"/>
+            </w:rPr>
+            <w:instrText xml:space="preserve"> CITATION Wik178 \l 1033 </w:instrText>
+          </w:r>
+          <w:r>
+            <w:rPr>
+              <w:rFonts w:ascii="Times New Roman" w:hAnsi="Times New Roman" w:cs="Times New Roman"/>
+              <w:sz w:val="24"/>
+              <w:szCs w:val="24"/>
+              <w:lang w:eastAsia="zh-CN"/>
+            </w:rPr>
+            <w:fldChar w:fldCharType="separate"/>
+          </w:r>
+          <w:r>
+            <w:rPr>
+              <w:rFonts w:ascii="Times New Roman" w:hAnsi="Times New Roman" w:cs="Times New Roman"/>
+              <w:noProof/>
+              <w:sz w:val="24"/>
+              <w:szCs w:val="24"/>
+              <w:lang w:eastAsia="zh-CN"/>
+            </w:rPr>
+            <w:t>[29]</w:t>
+          </w:r>
+          <w:r>
+            <w:rPr>
+              <w:rFonts w:ascii="Times New Roman" w:hAnsi="Times New Roman" w:cs="Times New Roman"/>
+              <w:sz w:val="24"/>
+              <w:szCs w:val="24"/>
+              <w:lang w:eastAsia="zh-CN"/>
+            </w:rPr>
+            <w:fldChar w:fldCharType="end"/>
+          </w:r>
+        </w:sdtContent>
+      </w:sdt>
+      <w:r>
+        <w:rPr>
+          <w:rFonts w:ascii="Times New Roman" w:hAnsi="Times New Roman" w:cs="Times New Roman"/>
+          <w:sz w:val="24"/>
+          <w:szCs w:val="24"/>
+          <w:lang w:eastAsia="zh-CN"/>
+        </w:rPr>
+        <w:t xml:space="preserve"> </w:t>
+      </w:r>
+    </w:p>
+    <w:p>
+      <w:pPr>
+        <w:ind w:left="1440"/>
+        <w:rPr>
+          <w:rFonts w:ascii="Times New Roman" w:hAnsi="Times New Roman" w:cs="Times New Roman"/>
+          <w:b/>
+          <w:bCs/>
+          <w:sz w:val="28"/>
+        </w:rPr>
+      </w:pPr>
+    </w:p>
+    <w:p>
+      <w:pPr>
+        <w:ind w:left="1440"/>
+        <w:rPr>
+          <w:rFonts w:ascii="Times New Roman" w:hAnsi="Times New Roman" w:cs="Times New Roman"/>
+          <w:b/>
+          <w:bCs/>
+          <w:sz w:val="28"/>
+        </w:rPr>
+      </w:pPr>
+      <w:r>
+        <w:rPr>
+          <w:rFonts w:ascii="Times New Roman" w:hAnsi="Times New Roman" w:cs="Times New Roman"/>
+          <w:b/>
+          <w:bCs/>
+          <w:sz w:val="28"/>
+        </w:rPr>
+        <w:t xml:space="preserve">Alternative Technology </w:t>
+      </w:r>
+      <w:sdt>
+        <w:sdtPr>
+          <w:rPr>
+            <w:rFonts w:ascii="Times New Roman" w:hAnsi="Times New Roman" w:cs="Times New Roman"/>
+            <w:b/>
+            <w:bCs/>
+            <w:sz w:val="28"/>
+          </w:rPr>
+          <w:id w:val="-1733303452"/>
+          <w:citation/>
+        </w:sdtPr>
+        <w:sdtContent>
+          <w:r>
+            <w:rPr>
+              <w:rFonts w:ascii="Times New Roman" w:hAnsi="Times New Roman" w:cs="Times New Roman"/>
+              <w:b/>
+              <w:bCs/>
+              <w:sz w:val="28"/>
+            </w:rPr>
+            <w:fldChar w:fldCharType="begin"/>
+          </w:r>
+          <w:r>
+            <w:rPr>
+              <w:rFonts w:ascii="Times New Roman" w:hAnsi="Times New Roman" w:cs="Times New Roman"/>
+              <w:b/>
+              <w:bCs/>
+              <w:sz w:val="28"/>
+            </w:rPr>
+            <w:instrText xml:space="preserve"> CITATION Tam16 \l 1033 </w:instrText>
+          </w:r>
+          <w:r>
+            <w:rPr>
+              <w:rFonts w:ascii="Times New Roman" w:hAnsi="Times New Roman" w:cs="Times New Roman"/>
+              <w:b/>
+              <w:bCs/>
+              <w:sz w:val="28"/>
+            </w:rPr>
+            <w:fldChar w:fldCharType="separate"/>
+          </w:r>
+          <w:r>
+            <w:rPr>
+              <w:rFonts w:ascii="Times New Roman" w:hAnsi="Times New Roman" w:cs="Times New Roman"/>
+              <w:noProof/>
+              <w:sz w:val="28"/>
+            </w:rPr>
+            <w:t>[30]</w:t>
+          </w:r>
+          <w:r>
+            <w:rPr>
+              <w:rFonts w:ascii="Times New Roman" w:hAnsi="Times New Roman" w:cs="Times New Roman"/>
+              <w:b/>
+              <w:bCs/>
+              <w:sz w:val="28"/>
+            </w:rPr>
+            <w:fldChar w:fldCharType="end"/>
+          </w:r>
+        </w:sdtContent>
+      </w:sdt>
+    </w:p>
+    <w:p>
+      <w:pPr>
+        <w:pStyle w:val="ListParagraph"/>
+        <w:numPr>
+          <w:ilvl w:val="0"/>
+          <w:numId w:val="5"/>
+        </w:numPr>
+        <w:spacing w:line="240" w:lineRule="auto"/>
+        <w:rPr>
+          <w:rFonts w:ascii="Times New Roman" w:hAnsi="Times New Roman" w:cs="Times New Roman"/>
+          <w:sz w:val="24"/>
+          <w:szCs w:val="24"/>
+        </w:rPr>
+      </w:pPr>
+      <w:r>
+        <w:rPr>
+          <w:rFonts w:ascii="Times New Roman" w:hAnsi="Times New Roman" w:cs="Times New Roman"/>
+          <w:sz w:val="24"/>
+          <w:szCs w:val="24"/>
+        </w:rPr>
+        <w:t>Bitbucket</w:t>
+      </w:r>
+    </w:p>
+    <w:p>
+      <w:pPr>
+        <w:pStyle w:val="ListParagraph"/>
+        <w:numPr>
+          <w:ilvl w:val="0"/>
+          <w:numId w:val="5"/>
+        </w:numPr>
+        <w:spacing w:line="240" w:lineRule="auto"/>
+        <w:rPr>
+          <w:rFonts w:ascii="Times New Roman" w:hAnsi="Times New Roman" w:cs="Times New Roman"/>
+          <w:sz w:val="24"/>
+          <w:szCs w:val="24"/>
+        </w:rPr>
+      </w:pPr>
+      <w:r>
+        <w:rPr>
+          <w:rFonts w:ascii="Times New Roman" w:hAnsi="Times New Roman" w:cs="Times New Roman"/>
+          <w:sz w:val="24"/>
+          <w:szCs w:val="24"/>
+        </w:rPr>
+        <w:t>GitLab</w:t>
+      </w:r>
+    </w:p>
+    <w:p>
+      <w:pPr>
+        <w:pStyle w:val="ListParagraph"/>
+        <w:numPr>
+          <w:ilvl w:val="0"/>
+          <w:numId w:val="5"/>
+        </w:numPr>
+        <w:spacing w:line="240" w:lineRule="auto"/>
+        <w:rPr>
+          <w:rFonts w:ascii="Times New Roman" w:hAnsi="Times New Roman" w:cs="Times New Roman"/>
+          <w:sz w:val="24"/>
+          <w:szCs w:val="24"/>
+        </w:rPr>
+      </w:pPr>
+      <w:r>
+        <w:rPr>
+          <w:rFonts w:ascii="Times New Roman" w:hAnsi="Times New Roman" w:cs="Times New Roman"/>
+          <w:sz w:val="24"/>
+          <w:szCs w:val="24"/>
+        </w:rPr>
+        <w:t>FogBugz Kiln/DevHub</w:t>
+      </w:r>
+    </w:p>
+    <w:p>
+      <w:pPr>
+        <w:pStyle w:val="ListParagraph"/>
+        <w:numPr>
+          <w:ilvl w:val="0"/>
+          <w:numId w:val="5"/>
+        </w:numPr>
+        <w:spacing w:line="240" w:lineRule="auto"/>
+        <w:rPr>
+          <w:rFonts w:ascii="Times New Roman" w:hAnsi="Times New Roman" w:cs="Times New Roman"/>
+          <w:sz w:val="24"/>
+          <w:szCs w:val="24"/>
+        </w:rPr>
+      </w:pPr>
+      <w:r>
+        <w:rPr>
+          <w:rFonts w:ascii="Times New Roman" w:hAnsi="Times New Roman" w:cs="Times New Roman"/>
+          <w:sz w:val="24"/>
+          <w:szCs w:val="24"/>
+        </w:rPr>
+        <w:t>Beanstalk</w:t>
+      </w:r>
+    </w:p>
+    <w:p>
+      <w:pPr>
+        <w:pStyle w:val="ListParagraph"/>
+        <w:spacing w:line="240" w:lineRule="auto"/>
+        <w:ind w:left="1440"/>
+        <w:rPr>
+          <w:rFonts w:ascii="Times New Roman" w:hAnsi="Times New Roman" w:cs="Times New Roman"/>
+          <w:sz w:val="24"/>
+          <w:szCs w:val="24"/>
+        </w:rPr>
+      </w:pPr>
+    </w:p>
+    <w:p>
+      <w:pPr>
+        <w:ind w:left="1440"/>
+        <w:rPr>
+          <w:rFonts w:ascii="Times New Roman" w:hAnsi="Times New Roman" w:cs="Times New Roman"/>
+          <w:b/>
+          <w:bCs/>
+          <w:sz w:val="28"/>
+        </w:rPr>
+      </w:pPr>
+      <w:r>
+        <w:rPr>
+          <w:rFonts w:ascii="Times New Roman" w:hAnsi="Times New Roman" w:cs="Times New Roman"/>
+          <w:b/>
+          <w:bCs/>
+          <w:sz w:val="28"/>
+        </w:rPr>
+        <w:t>The selection of this technology</w:t>
+      </w:r>
+    </w:p>
+    <w:p>
+      <w:pPr>
+        <w:ind w:left="720" w:firstLine="720"/>
+        <w:jc w:val="both"/>
+        <w:rPr>
+          <w:rFonts w:ascii="Times New Roman" w:hAnsi="Times New Roman"/>
+          <w:sz w:val="24"/>
+          <w:szCs w:val="24"/>
+        </w:rPr>
+      </w:pPr>
+      <w:r>
+        <w:rPr>
+          <w:rFonts w:ascii="Times New Roman" w:hAnsi="Times New Roman" w:cs="Times New Roman"/>
+          <w:sz w:val="24"/>
+          <w:szCs w:val="24"/>
+        </w:rPr>
+        <w:t xml:space="preserve">GitHub is </w:t>
+      </w:r>
+      <w:r>
+        <w:rPr>
+          <w:rFonts w:ascii="Times New Roman" w:hAnsi="Times New Roman" w:cs="Times New Roman"/>
+          <w:sz w:val="24"/>
+          <w:szCs w:val="24"/>
+        </w:rPr>
+        <w:t>an open source. It makes a</w:t>
+      </w:r>
+      <w:r>
+        <w:rPr>
+          <w:rFonts w:ascii="Times New Roman" w:hAnsi="Times New Roman" w:cs="Times New Roman"/>
+          <w:sz w:val="24"/>
+          <w:szCs w:val="24"/>
+        </w:rPr>
+        <w:t>ll of the code is easily insp</w:t>
+      </w:r>
+      <w:r>
+        <w:rPr>
+          <w:rFonts w:ascii="Times New Roman" w:hAnsi="Times New Roman" w:cs="Times New Roman"/>
+          <w:sz w:val="24"/>
+          <w:szCs w:val="24"/>
+        </w:rPr>
+        <w:t xml:space="preserve">ected, as is its entire history. </w:t>
+      </w:r>
+      <w:r>
+        <w:rPr>
+          <w:rFonts w:ascii="Times New Roman" w:hAnsi="Times New Roman"/>
+          <w:sz w:val="24"/>
+          <w:szCs w:val="24"/>
+        </w:rPr>
+        <w:t xml:space="preserve">We can collaborate and track changes in code and documents across version. </w:t>
+      </w:r>
+    </w:p>
+    <w:p>
+      <w:pPr>
+        <w:rPr>
+          <w:rFonts w:ascii="Times New Roman" w:hAnsi="Times New Roman" w:cs="Times New Roman"/>
+          <w:b/>
+          <w:bCs/>
+          <w:sz w:val="32"/>
+          <w:szCs w:val="32"/>
+          <w:lang w:eastAsia="zh-CN"/>
+        </w:rPr>
+      </w:pPr>
+      <w:r>
+        <w:rPr>
+          <w:rFonts w:ascii="Times New Roman" w:hAnsi="Times New Roman" w:cs="Times New Roman"/>
+          <w:b/>
+          <w:bCs/>
+          <w:sz w:val="32"/>
+          <w:szCs w:val="32"/>
+          <w:lang w:eastAsia="zh-CN"/>
+        </w:rPr>
+        <w:br w:type="page"/>
+      </w:r>
+    </w:p>
+    <w:p>
+      <w:pPr>
+        <w:ind w:left="720"/>
+        <w:rPr>
+          <w:rFonts w:ascii="Times New Roman" w:hAnsi="Times New Roman"/>
+          <w:b/>
+          <w:bCs/>
+          <w:sz w:val="32"/>
+          <w:szCs w:val="32"/>
+          <w:vertAlign w:val="superscript"/>
+          <w:lang w:eastAsia="zh-CN"/>
+        </w:rPr>
+      </w:pPr>
+      <w:r>
+        <w:rPr>
+          <w:rFonts w:ascii="Times New Roman" w:hAnsi="Times New Roman" w:cs="Times New Roman"/>
+          <w:b/>
+          <w:bCs/>
+          <w:sz w:val="32"/>
+          <w:szCs w:val="32"/>
+          <w:lang w:eastAsia="zh-CN"/>
+        </w:rPr>
+        <w:lastRenderedPageBreak/>
+        <w:t>2.4.</w:t>
+      </w:r>
+      <w:r>
+        <w:rPr>
+          <w:rFonts w:ascii="Times New Roman" w:hAnsi="Times New Roman" w:cs="Times New Roman"/>
+          <w:b/>
+          <w:bCs/>
+          <w:sz w:val="32"/>
+          <w:szCs w:val="32"/>
+          <w:lang w:eastAsia="zh-CN"/>
+        </w:rPr>
+        <w:t>4</w:t>
+      </w:r>
+      <w:r>
+        <w:rPr>
+          <w:rFonts w:ascii="Times New Roman" w:hAnsi="Times New Roman" w:cs="Times New Roman"/>
+          <w:b/>
+          <w:bCs/>
+          <w:sz w:val="32"/>
+          <w:szCs w:val="32"/>
+          <w:lang w:eastAsia="zh-CN"/>
+        </w:rPr>
+        <w:tab/>
+      </w:r>
+      <w:r>
+        <w:rPr>
+          <w:rFonts w:ascii="Times New Roman" w:hAnsi="Times New Roman" w:cs="Times New Roman"/>
+          <w:b/>
+          <w:bCs/>
+          <w:sz w:val="32"/>
+          <w:szCs w:val="32"/>
+          <w:lang w:eastAsia="zh-CN"/>
+        </w:rPr>
+        <w:t>Trello</w:t>
+      </w:r>
+    </w:p>
+    <w:p>
+      <w:pPr>
+        <w:ind w:left="720"/>
+        <w:rPr>
+          <w:rFonts w:ascii="Times New Roman" w:hAnsi="Times New Roman"/>
+          <w:b/>
+          <w:bCs/>
+          <w:sz w:val="32"/>
+          <w:szCs w:val="32"/>
+          <w:vertAlign w:val="superscript"/>
+          <w:lang w:eastAsia="zh-CN"/>
+        </w:rPr>
+      </w:pPr>
+    </w:p>
+    <w:p>
+      <w:pPr>
+        <w:ind w:left="720"/>
+        <w:jc w:val="center"/>
+        <w:rPr>
+          <w:rFonts w:ascii="Times New Roman" w:hAnsi="Times New Roman" w:cs="Times New Roman"/>
+          <w:b/>
+          <w:bCs/>
+          <w:sz w:val="32"/>
+          <w:szCs w:val="32"/>
+          <w:lang w:eastAsia="zh-CN"/>
+        </w:rPr>
+      </w:pPr>
+      <w:r>
+        <w:rPr>
+          <w:noProof/>
+        </w:rPr>
+        <w:drawing>
+          <wp:inline distT="0" distB="0" distL="0" distR="0">
+            <wp:extent cx="3574472" cy="1097539"/>
+            <wp:effectExtent l="0" t="0" r="6985" b="0"/>
+            <wp:docPr id="39" name="Picture 39" descr="ผลการค้นหารูปภาพสำหรับ trello"/>
+            <wp:cNvGraphicFramePr>
+              <a:graphicFrameLocks xmlns:a="http://schemas.openxmlformats.org/drawingml/2006/main" noChangeAspect="1"/>
+            </wp:cNvGraphicFramePr>
+            <a:graphic xmlns:a="http://schemas.openxmlformats.org/drawingml/2006/main">
+              <a:graphicData uri="http://schemas.openxmlformats.org/drawingml/2006/picture">
+                <pic:pic xmlns:pic="http://schemas.openxmlformats.org/drawingml/2006/picture">
+                  <pic:nvPicPr>
+                    <pic:cNvPr id="0" name="Picture 4" descr="ผลการค้นหารูปภาพสำหรับ trello"/>
+                    <pic:cNvPicPr>
+                      <a:picLocks noChangeAspect="1" noChangeArrowheads="1"/>
+                    </pic:cNvPicPr>
+                  </pic:nvPicPr>
+                  <pic:blipFill>
+                    <a:blip r:embed="rId32" cstate="print">
+                      <a:extLst>
+                        <a:ext uri="{28A0092B-C50C-407E-A947-70E740481C1C}">
+                          <a14:useLocalDpi xmlns:a14="http://schemas.microsoft.com/office/drawing/2010/main" val="0"/>
+                        </a:ext>
+                      </a:extLst>
+                    </a:blip>
+                    <a:srcRect/>
+                    <a:stretch>
+                      <a:fillRect/>
+                    </a:stretch>
+                  </pic:blipFill>
+                  <pic:spPr bwMode="auto">
+                    <a:xfrm>
+                      <a:off x="0" y="0"/>
+                      <a:ext cx="3582111" cy="1099885"/>
+                    </a:xfrm>
+                    <a:prstGeom prst="rect">
+                      <a:avLst/>
+                    </a:prstGeom>
+                    <a:noFill/>
+                    <a:ln>
+                      <a:noFill/>
+                    </a:ln>
+                  </pic:spPr>
+                </pic:pic>
+              </a:graphicData>
+            </a:graphic>
+          </wp:inline>
+        </w:drawing>
+      </w:r>
+    </w:p>
+    <w:p>
+      <w:pPr>
+        <w:pStyle w:val="Caption"/>
+        <w:jc w:val="center"/>
+        <w:rPr>
+          <w:noProof/>
+        </w:rPr>
+      </w:pPr>
+      <w:r>
+        <w:t xml:space="preserve">Figure </w:t>
+      </w:r>
+      <w:r>
+        <w:fldChar w:fldCharType="begin"/>
+      </w:r>
+      <w:r>
+        <w:instrText xml:space="preserve"> SEQ Figure \* ARABIC </w:instrText>
+      </w:r>
+      <w:r>
+        <w:fldChar w:fldCharType="separate"/>
+      </w:r>
+      <w:r>
+        <w:rPr>
+          <w:noProof/>
+        </w:rPr>
+        <w:t>18</w:t>
+      </w:r>
+      <w:r>
+        <w:fldChar w:fldCharType="end"/>
+      </w:r>
+      <w:r>
+        <w:rPr>
+          <w:noProof/>
+        </w:rPr>
+        <w:t xml:space="preserve"> Trello logo</w:t>
+      </w:r>
+    </w:p>
+    <w:p/>
+    <w:p>
+      <w:pPr>
+        <w:ind w:left="1440"/>
+        <w:rPr>
+          <w:rFonts w:ascii="Times New Roman" w:hAnsi="Times New Roman" w:cs="Times New Roman"/>
+          <w:b/>
+          <w:bCs/>
+          <w:sz w:val="28"/>
+        </w:rPr>
+      </w:pPr>
+      <w:r>
+        <w:rPr>
+          <w:rFonts w:ascii="Times New Roman" w:hAnsi="Times New Roman" w:cs="Times New Roman"/>
+          <w:b/>
+          <w:bCs/>
+          <w:sz w:val="28"/>
+        </w:rPr>
+        <w:t>Technology Detail</w:t>
+      </w:r>
+    </w:p>
+    <w:p>
+      <w:pPr>
+        <w:ind w:left="1440"/>
+        <w:rPr>
+          <w:rFonts w:ascii="Times New Roman" w:hAnsi="Times New Roman" w:cs="Times New Roman"/>
+          <w:b/>
+          <w:bCs/>
+          <w:sz w:val="28"/>
+        </w:rPr>
+      </w:pPr>
+      <w:r>
+        <w:rPr>
+          <w:rFonts w:ascii="Times New Roman" w:hAnsi="Times New Roman" w:cs="Times New Roman"/>
+          <w:sz w:val="24"/>
+          <w:szCs w:val="24"/>
+          <w:lang w:eastAsia="zh-CN"/>
+        </w:rPr>
+        <w:t xml:space="preserve">Trello </w:t>
+      </w:r>
+      <w:r>
+        <w:rPr>
+          <w:rFonts w:ascii="Times New Roman" w:hAnsi="Times New Roman" w:cs="Times New Roman"/>
+          <w:sz w:val="24"/>
+          <w:szCs w:val="24"/>
+          <w:lang w:eastAsia="zh-CN"/>
+        </w:rPr>
+        <w:t>is a web-based project management application</w:t>
+      </w:r>
+      <w:r>
+        <w:rPr>
+          <w:rFonts w:ascii="Times New Roman" w:hAnsi="Times New Roman" w:cs="Times New Roman"/>
+          <w:b/>
+          <w:bCs/>
+          <w:sz w:val="28"/>
+        </w:rPr>
+        <w:t>.</w:t>
+      </w:r>
+    </w:p>
+    <w:p>
+      <w:pPr>
+        <w:ind w:left="1440"/>
+        <w:rPr>
+          <w:rFonts w:ascii="Times New Roman" w:hAnsi="Times New Roman" w:cs="Times New Roman"/>
+          <w:b/>
+          <w:bCs/>
+          <w:sz w:val="28"/>
+        </w:rPr>
+      </w:pPr>
+      <w:bookmarkStart w:id="47" w:name="_GoBack"/>
+      <w:bookmarkEnd w:id="47"/>
+    </w:p>
+    <w:p>
+      <w:pPr>
+        <w:ind w:left="1440"/>
+        <w:rPr>
+          <w:rFonts w:ascii="Times New Roman" w:hAnsi="Times New Roman" w:cs="Times New Roman"/>
+          <w:b/>
+          <w:bCs/>
+          <w:sz w:val="28"/>
+        </w:rPr>
+      </w:pPr>
+      <w:r>
+        <w:rPr>
+          <w:rFonts w:ascii="Times New Roman" w:hAnsi="Times New Roman" w:cs="Times New Roman"/>
+          <w:b/>
+          <w:bCs/>
+          <w:sz w:val="28"/>
+        </w:rPr>
+        <w:t xml:space="preserve">Alternative Technology </w:t>
+      </w:r>
+      <w:sdt>
+        <w:sdtPr>
+          <w:rPr>
+            <w:rFonts w:ascii="Times New Roman" w:hAnsi="Times New Roman" w:cs="Times New Roman"/>
+            <w:b/>
+            <w:bCs/>
+            <w:sz w:val="28"/>
+          </w:rPr>
+          <w:id w:val="667757470"/>
+          <w:citation/>
+        </w:sdtPr>
+        <w:sdtContent>
+          <w:r>
+            <w:rPr>
+              <w:rFonts w:ascii="Times New Roman" w:hAnsi="Times New Roman" w:cs="Times New Roman"/>
+              <w:b/>
+              <w:bCs/>
+              <w:sz w:val="28"/>
+            </w:rPr>
+            <w:fldChar w:fldCharType="begin"/>
+          </w:r>
+          <w:r>
+            <w:rPr>
+              <w:rFonts w:ascii="Times New Roman" w:hAnsi="Times New Roman" w:cs="Times New Roman"/>
+              <w:b/>
+              <w:bCs/>
+              <w:sz w:val="28"/>
+            </w:rPr>
+            <w:instrText xml:space="preserve"> CITATION Tam16 \l 1033 </w:instrText>
+          </w:r>
+          <w:r>
+            <w:rPr>
+              <w:rFonts w:ascii="Times New Roman" w:hAnsi="Times New Roman" w:cs="Times New Roman"/>
+              <w:b/>
+              <w:bCs/>
+              <w:sz w:val="28"/>
+            </w:rPr>
+            <w:fldChar w:fldCharType="separate"/>
+          </w:r>
+          <w:r>
+            <w:rPr>
+              <w:rFonts w:ascii="Times New Roman" w:hAnsi="Times New Roman" w:cs="Times New Roman"/>
+              <w:noProof/>
+              <w:sz w:val="28"/>
+            </w:rPr>
+            <w:t>[30]</w:t>
+          </w:r>
+          <w:r>
+            <w:rPr>
+              <w:rFonts w:ascii="Times New Roman" w:hAnsi="Times New Roman" w:cs="Times New Roman"/>
+              <w:b/>
+              <w:bCs/>
+              <w:sz w:val="28"/>
+            </w:rPr>
+            <w:fldChar w:fldCharType="end"/>
+          </w:r>
+        </w:sdtContent>
+      </w:sdt>
+    </w:p>
+    <w:p>
+      <w:pPr>
+        <w:pStyle w:val="ListParagraph"/>
+        <w:numPr>
+          <w:ilvl w:val="0"/>
+          <w:numId w:val="5"/>
+        </w:numPr>
+        <w:spacing w:line="240" w:lineRule="auto"/>
+        <w:rPr>
+          <w:rFonts w:ascii="Times New Roman" w:hAnsi="Times New Roman" w:cs="Times New Roman"/>
+          <w:sz w:val="24"/>
+          <w:szCs w:val="24"/>
+        </w:rPr>
+      </w:pPr>
+      <w:r>
+        <w:rPr>
+          <w:rFonts w:ascii="Times New Roman" w:hAnsi="Times New Roman" w:cs="Times New Roman"/>
+          <w:sz w:val="24"/>
+          <w:szCs w:val="24"/>
+        </w:rPr>
+        <w:t>Bitbucket</w:t>
+      </w:r>
+    </w:p>
+    <w:p>
+      <w:pPr>
+        <w:pStyle w:val="ListParagraph"/>
+        <w:numPr>
+          <w:ilvl w:val="0"/>
+          <w:numId w:val="5"/>
+        </w:numPr>
+        <w:spacing w:line="240" w:lineRule="auto"/>
+        <w:rPr>
+          <w:rFonts w:ascii="Times New Roman" w:hAnsi="Times New Roman" w:cs="Times New Roman"/>
+          <w:sz w:val="24"/>
+          <w:szCs w:val="24"/>
+        </w:rPr>
+      </w:pPr>
+      <w:r>
+        <w:rPr>
+          <w:rFonts w:ascii="Times New Roman" w:hAnsi="Times New Roman" w:cs="Times New Roman"/>
+          <w:sz w:val="24"/>
+          <w:szCs w:val="24"/>
+        </w:rPr>
+        <w:t>GitLab</w:t>
+      </w:r>
+    </w:p>
+    <w:p>
+      <w:pPr>
+        <w:pStyle w:val="ListParagraph"/>
+        <w:numPr>
+          <w:ilvl w:val="0"/>
+          <w:numId w:val="5"/>
+        </w:numPr>
+        <w:spacing w:line="240" w:lineRule="auto"/>
+        <w:rPr>
+          <w:rFonts w:ascii="Times New Roman" w:hAnsi="Times New Roman" w:cs="Times New Roman"/>
+          <w:sz w:val="24"/>
+          <w:szCs w:val="24"/>
+        </w:rPr>
+      </w:pPr>
+      <w:r>
+        <w:rPr>
+          <w:rFonts w:ascii="Times New Roman" w:hAnsi="Times New Roman" w:cs="Times New Roman"/>
+          <w:sz w:val="24"/>
+          <w:szCs w:val="24"/>
+        </w:rPr>
+        <w:t>FogBugz Kiln/DevHub</w:t>
+      </w:r>
+    </w:p>
+    <w:p>
+      <w:pPr>
+        <w:pStyle w:val="ListParagraph"/>
+        <w:numPr>
+          <w:ilvl w:val="0"/>
+          <w:numId w:val="5"/>
+        </w:numPr>
+        <w:spacing w:line="240" w:lineRule="auto"/>
+        <w:rPr>
+          <w:rFonts w:ascii="Times New Roman" w:hAnsi="Times New Roman" w:cs="Times New Roman"/>
+          <w:sz w:val="24"/>
+          <w:szCs w:val="24"/>
+        </w:rPr>
+      </w:pPr>
+      <w:r>
+        <w:rPr>
+          <w:rFonts w:ascii="Times New Roman" w:hAnsi="Times New Roman" w:cs="Times New Roman"/>
+          <w:sz w:val="24"/>
+          <w:szCs w:val="24"/>
+        </w:rPr>
+        <w:t>Beanstalk</w:t>
+      </w:r>
+    </w:p>
+    <w:p>
+      <w:pPr>
+        <w:pStyle w:val="ListParagraph"/>
+        <w:spacing w:line="240" w:lineRule="auto"/>
+        <w:ind w:left="1440"/>
+        <w:rPr>
+          <w:rFonts w:ascii="Times New Roman" w:hAnsi="Times New Roman" w:cs="Times New Roman"/>
+          <w:sz w:val="24"/>
+          <w:szCs w:val="24"/>
+        </w:rPr>
+      </w:pPr>
+    </w:p>
+    <w:p>
+      <w:pPr>
+        <w:ind w:left="1440"/>
+        <w:rPr>
+          <w:rFonts w:ascii="Times New Roman" w:hAnsi="Times New Roman" w:cs="Times New Roman"/>
+          <w:b/>
+          <w:bCs/>
+          <w:sz w:val="28"/>
+        </w:rPr>
+      </w:pPr>
+      <w:r>
+        <w:rPr>
+          <w:rFonts w:ascii="Times New Roman" w:hAnsi="Times New Roman" w:cs="Times New Roman"/>
+          <w:b/>
+          <w:bCs/>
+          <w:sz w:val="28"/>
+        </w:rPr>
+        <w:t>The selection of this technology</w:t>
+      </w:r>
+    </w:p>
+    <w:p>
+      <w:pPr>
+        <w:ind w:left="720" w:firstLine="720"/>
+        <w:jc w:val="both"/>
+        <w:rPr>
+          <w:rFonts w:ascii="Times New Roman" w:hAnsi="Times New Roman"/>
+          <w:sz w:val="24"/>
+          <w:szCs w:val="24"/>
+        </w:rPr>
+      </w:pPr>
+      <w:r>
+        <w:rPr>
+          <w:rFonts w:ascii="Times New Roman" w:hAnsi="Times New Roman" w:cs="Times New Roman"/>
+          <w:sz w:val="24"/>
+          <w:szCs w:val="24"/>
+        </w:rPr>
+        <w:t>GitHub is an open source. It makes a</w:t>
+      </w:r>
+      <w:r>
+        <w:rPr>
+          <w:rFonts w:ascii="Times New Roman" w:hAnsi="Times New Roman" w:cs="Times New Roman"/>
+          <w:sz w:val="24"/>
+          <w:szCs w:val="24"/>
+        </w:rPr>
+        <w:t>ll of the code is easily insp</w:t>
+      </w:r>
+      <w:r>
+        <w:rPr>
+          <w:rFonts w:ascii="Times New Roman" w:hAnsi="Times New Roman" w:cs="Times New Roman"/>
+          <w:sz w:val="24"/>
+          <w:szCs w:val="24"/>
+        </w:rPr>
+        <w:t xml:space="preserve">ected, as is its entire history. </w:t>
+      </w:r>
+      <w:r>
+        <w:rPr>
+          <w:rFonts w:ascii="Times New Roman" w:hAnsi="Times New Roman"/>
+          <w:sz w:val="24"/>
+          <w:szCs w:val="24"/>
+        </w:rPr>
+        <w:t xml:space="preserve">We can collaborate and track changes in code and documents across version. </w:t>
+      </w:r>
+    </w:p>
+    <w:p>
+      <w:pPr>
+        <w:ind w:left="720"/>
+        <w:rPr>
+          <w:rFonts w:ascii="Times New Roman" w:hAnsi="Times New Roman" w:cs="Times New Roman"/>
+          <w:b/>
+          <w:bCs/>
+          <w:sz w:val="32"/>
+          <w:szCs w:val="32"/>
+          <w:lang w:eastAsia="zh-CN"/>
+        </w:rPr>
+      </w:pPr>
+    </w:p>
+    <w:p>
+      <w:pPr>
+        <w:ind w:left="720"/>
+        <w:rPr>
+          <w:rFonts w:ascii="Times New Roman" w:hAnsi="Times New Roman" w:cs="Times New Roman"/>
+          <w:b/>
+          <w:bCs/>
+          <w:sz w:val="32"/>
+          <w:szCs w:val="32"/>
+          <w:vertAlign w:val="superscript"/>
+          <w:lang w:eastAsia="zh-CN"/>
+        </w:rPr>
+      </w:pPr>
+    </w:p>
+    <w:p>
+      <w:pPr>
+        <w:ind w:left="720" w:firstLine="720"/>
+        <w:jc w:val="both"/>
+        <w:rPr>
+          <w:rFonts w:ascii="Times New Roman" w:hAnsi="Times New Roman" w:cs="Times New Roman"/>
+          <w:sz w:val="24"/>
+          <w:szCs w:val="24"/>
+        </w:rPr>
+      </w:pPr>
       <w:r>
         <w:rPr>
           <w:rFonts w:ascii="Times New Roman" w:hAnsi="Times New Roman" w:cs="Times New Roman"/>
@@ -18078,8 +18736,8 @@
           <w:lang w:val="en-GB"/>
         </w:rPr>
       </w:pPr>
-      <w:bookmarkStart w:id="47" w:name="_Toc348955803"/>
-      <w:bookmarkStart w:id="48" w:name="_Toc473602142"/>
+      <w:bookmarkStart w:id="48" w:name="_Toc348955803"/>
+      <w:bookmarkStart w:id="49" w:name="_Toc473602142"/>
       <w:r>
         <w:rPr>
           <w:rFonts w:ascii="Times New Roman" w:hAnsi="Times New Roman" w:cs="Times New Roman"/>
@@ -18092,8 +18750,8 @@
         <w:lastRenderedPageBreak/>
         <w:t>Chapter Three | Quality Standard</w:t>
       </w:r>
-      <w:bookmarkEnd w:id="47"/>
       <w:bookmarkEnd w:id="48"/>
+      <w:bookmarkEnd w:id="49"/>
     </w:p>
     <w:p>
       <w:pPr>
@@ -18117,8 +18775,8 @@
           <w:szCs w:val="32"/>
         </w:rPr>
       </w:pPr>
-      <w:bookmarkStart w:id="49" w:name="_Toc348955804"/>
-      <w:bookmarkStart w:id="50" w:name="_Toc473602143"/>
+      <w:bookmarkStart w:id="50" w:name="_Toc348955804"/>
+      <w:bookmarkStart w:id="51" w:name="_Toc473602143"/>
       <w:r>
         <w:rPr>
           <w:rFonts w:ascii="Times New Roman" w:hAnsi="Times New Roman" w:cs="Times New Roman"/>
@@ -18130,8 +18788,8 @@
         </w:rPr>
         <w:t>3.1    ISO29110 for Very Small Entity (VSE)</w:t>
       </w:r>
-      <w:bookmarkEnd w:id="49"/>
       <w:bookmarkEnd w:id="50"/>
+      <w:bookmarkEnd w:id="51"/>
     </w:p>
     <w:p>
       <w:pPr>
@@ -18173,8 +18831,8 @@
           <w:sz w:val="30"/>
         </w:rPr>
       </w:pPr>
-      <w:bookmarkStart w:id="51" w:name="_Toc348955805"/>
-      <w:bookmarkStart w:id="52" w:name="_Toc473602144"/>
+      <w:bookmarkStart w:id="52" w:name="_Toc348955805"/>
+      <w:bookmarkStart w:id="53" w:name="_Toc473602144"/>
       <w:r>
         <w:rPr>
           <w:rFonts w:ascii="Times New Roman" w:hAnsi="Times New Roman" w:cs="Times New Roman"/>
@@ -18185,8 +18843,8 @@
         </w:rPr>
         <w:t>Project Management process</w:t>
       </w:r>
-      <w:bookmarkEnd w:id="51"/>
       <w:bookmarkEnd w:id="52"/>
+      <w:bookmarkEnd w:id="53"/>
       <w:r>
         <w:rPr>
           <w:rFonts w:ascii="Times New Roman" w:hAnsi="Times New Roman" w:cs="Times New Roman"/>
@@ -18340,8 +18998,8 @@
           <w:sz w:val="30"/>
         </w:rPr>
       </w:pPr>
-      <w:bookmarkStart w:id="53" w:name="_Toc348955806"/>
-      <w:bookmarkStart w:id="54" w:name="_Toc473602145"/>
+      <w:bookmarkStart w:id="54" w:name="_Toc348955806"/>
+      <w:bookmarkStart w:id="55" w:name="_Toc473602145"/>
       <w:r>
         <w:rPr>
           <w:rFonts w:ascii="Times New Roman" w:hAnsi="Times New Roman" w:cs="Times New Roman"/>
@@ -18352,8 +19010,8 @@
         </w:rPr>
         <w:t>Software Implementation process</w:t>
       </w:r>
-      <w:bookmarkEnd w:id="53"/>
       <w:bookmarkEnd w:id="54"/>
+      <w:bookmarkEnd w:id="55"/>
       <w:r>
         <w:rPr>
           <w:rFonts w:ascii="Times New Roman" w:hAnsi="Times New Roman" w:cs="Times New Roman"/>
@@ -18557,8 +19215,8 @@
           <w:lang w:val="en-GB"/>
         </w:rPr>
       </w:pPr>
-      <w:bookmarkStart w:id="55" w:name="_Toc348955807"/>
-      <w:bookmarkStart w:id="56" w:name="_Toc473602146"/>
+      <w:bookmarkStart w:id="56" w:name="_Toc348955807"/>
+      <w:bookmarkStart w:id="57" w:name="_Toc473602146"/>
       <w:r>
         <w:rPr>
           <w:rFonts w:ascii="Times New Roman" w:hAnsi="Times New Roman" w:cs="Times New Roman"/>
@@ -18571,8 +19229,8 @@
         <w:lastRenderedPageBreak/>
         <w:t>Chapter Four | Project Plan</w:t>
       </w:r>
-      <w:bookmarkEnd w:id="55"/>
       <w:bookmarkEnd w:id="56"/>
+      <w:bookmarkEnd w:id="57"/>
     </w:p>
     <w:p>
       <w:pPr>
@@ -18594,7 +19252,7 @@
           <w:szCs w:val="32"/>
         </w:rPr>
       </w:pPr>
-      <w:bookmarkStart w:id="57" w:name="_Toc473602147"/>
+      <w:bookmarkStart w:id="58" w:name="_Toc473602147"/>
       <w:r>
         <w:rPr>
           <w:rFonts w:ascii="Times New Roman" w:hAnsi="Times New Roman" w:cs="Times New Roman"/>
@@ -18618,7 +19276,7 @@
         <w:tab/>
         <w:t>Motivation</w:t>
       </w:r>
-      <w:bookmarkEnd w:id="57"/>
+      <w:bookmarkEnd w:id="58"/>
     </w:p>
     <w:p>
       <w:pPr>
@@ -18683,7 +19341,7 @@
           <w:szCs w:val="32"/>
         </w:rPr>
       </w:pPr>
-      <w:bookmarkStart w:id="58" w:name="_Toc473602148"/>
+      <w:bookmarkStart w:id="59" w:name="_Toc473602148"/>
       <w:r>
         <w:rPr>
           <w:rFonts w:ascii="Times New Roman" w:hAnsi="Times New Roman" w:cs="Times New Roman"/>
@@ -18707,7 +19365,7 @@
         <w:tab/>
         <w:t>Aims and Objectives</w:t>
       </w:r>
-      <w:bookmarkEnd w:id="58"/>
+      <w:bookmarkEnd w:id="59"/>
     </w:p>
     <w:p/>
     <w:p>
@@ -18842,43 +19500,7 @@
           <w:sz w:val="24"/>
           <w:szCs w:val="24"/>
         </w:rPr>
-        <w:t xml:space="preserve"> of this project is to develop a web application using tools; </w:t>
-      </w:r>
-      <w:proofErr w:type="spellStart"/>
-      <w:r>
-        <w:rPr>
-          <w:rFonts w:ascii="Times New Roman" w:hAnsi="Times New Roman" w:cs="Times New Roman"/>
-          <w:sz w:val="24"/>
-          <w:szCs w:val="24"/>
-        </w:rPr>
-        <w:t>GitHub</w:t>
-      </w:r>
-      <w:proofErr w:type="spellEnd"/>
-      <w:r>
-        <w:rPr>
-          <w:rFonts w:ascii="Times New Roman" w:hAnsi="Times New Roman" w:cs="Times New Roman"/>
-          <w:sz w:val="24"/>
-          <w:szCs w:val="24"/>
-        </w:rPr>
-        <w:t xml:space="preserve">, Source tree, and </w:t>
-      </w:r>
-      <w:proofErr w:type="spellStart"/>
-      <w:r>
-        <w:rPr>
-          <w:rFonts w:ascii="Times New Roman" w:hAnsi="Times New Roman" w:cs="Times New Roman"/>
-          <w:sz w:val="24"/>
-          <w:szCs w:val="24"/>
-        </w:rPr>
-        <w:t>Trello</w:t>
-      </w:r>
-      <w:proofErr w:type="spellEnd"/>
-      <w:r>
-        <w:rPr>
-          <w:rFonts w:ascii="Times New Roman" w:hAnsi="Times New Roman" w:cs="Times New Roman"/>
-          <w:sz w:val="24"/>
-          <w:szCs w:val="24"/>
-        </w:rPr>
-        <w:t xml:space="preserve">. We </w:t>
+        <w:t xml:space="preserve"> of this project is to develop a web application using tools; GitHub, Source tree, and Trello. We </w:t>
       </w:r>
       <w:r>
         <w:rPr>
@@ -19046,7 +19668,7 @@
           <w:szCs w:val="32"/>
         </w:rPr>
       </w:pPr>
-      <w:bookmarkStart w:id="59" w:name="_Toc473602149"/>
+      <w:bookmarkStart w:id="60" w:name="_Toc473602149"/>
       <w:r>
         <w:rPr>
           <w:rFonts w:ascii="Times New Roman" w:hAnsi="Times New Roman" w:cs="Times New Roman"/>
@@ -19070,7 +19692,7 @@
         <w:tab/>
         <w:t>Software architecture</w:t>
       </w:r>
-      <w:bookmarkEnd w:id="59"/>
+      <w:bookmarkEnd w:id="60"/>
     </w:p>
     <w:p>
       <w:pPr>
@@ -19111,7 +19733,7 @@
                     </pic:cNvPicPr>
                   </pic:nvPicPr>
                   <pic:blipFill>
-                    <a:blip r:embed="rId31" cstate="print">
+                    <a:blip r:embed="rId33" cstate="print">
                       <a:extLst>
                         <a:ext uri="{28A0092B-C50C-407E-A947-70E740481C1C}">
                           <a14:useLocalDpi xmlns:a14="http://schemas.microsoft.com/office/drawing/2010/main" val="0"/>
@@ -19171,7 +19793,7 @@
                     </pic:cNvPicPr>
                   </pic:nvPicPr>
                   <pic:blipFill>
-                    <a:blip r:embed="rId31" cstate="print">
+                    <a:blip r:embed="rId33" cstate="print">
                       <a:extLst>
                         <a:ext uri="{28A0092B-C50C-407E-A947-70E740481C1C}">
                           <a14:useLocalDpi xmlns:a14="http://schemas.microsoft.com/office/drawing/2010/main" val="0"/>
@@ -19231,7 +19853,7 @@
                     </pic:cNvPicPr>
                   </pic:nvPicPr>
                   <pic:blipFill>
-                    <a:blip r:embed="rId31" cstate="print">
+                    <a:blip r:embed="rId33" cstate="print">
                       <a:extLst>
                         <a:ext uri="{28A0092B-C50C-407E-A947-70E740481C1C}">
                           <a14:useLocalDpi xmlns:a14="http://schemas.microsoft.com/office/drawing/2010/main" val="0"/>
@@ -19694,7 +20316,7 @@
                     </pic:cNvPicPr>
                   </pic:nvPicPr>
                   <pic:blipFill rotWithShape="1">
-                    <a:blip r:embed="rId32" cstate="print">
+                    <a:blip r:embed="rId34" cstate="print">
                       <a:extLst>
                         <a:ext uri="{28A0092B-C50C-407E-A947-70E740481C1C}">
                           <a14:useLocalDpi xmlns:a14="http://schemas.microsoft.com/office/drawing/2010/main" val="0"/>
@@ -19757,7 +20379,7 @@
                     </pic:cNvPicPr>
                   </pic:nvPicPr>
                   <pic:blipFill rotWithShape="1">
-                    <a:blip r:embed="rId33" cstate="print">
+                    <a:blip r:embed="rId35" cstate="print">
                       <a:extLst>
                         <a:ext uri="{28A0092B-C50C-407E-A947-70E740481C1C}">
                           <a14:useLocalDpi xmlns:a14="http://schemas.microsoft.com/office/drawing/2010/main" val="0"/>
@@ -19820,7 +20442,7 @@
                     </pic:cNvPicPr>
                   </pic:nvPicPr>
                   <pic:blipFill rotWithShape="1">
-                    <a:blip r:embed="rId34" cstate="print">
+                    <a:blip r:embed="rId36" cstate="print">
                       <a:extLst>
                         <a:ext uri="{28A0092B-C50C-407E-A947-70E740481C1C}">
                           <a14:useLocalDpi xmlns:a14="http://schemas.microsoft.com/office/drawing/2010/main" val="0"/>
@@ -20145,7 +20767,7 @@
                     </pic:cNvPicPr>
                   </pic:nvPicPr>
                   <pic:blipFill>
-                    <a:blip r:embed="rId35" cstate="print">
+                    <a:blip r:embed="rId37" cstate="print">
                       <a:extLst>
                         <a:ext uri="{28A0092B-C50C-407E-A947-70E740481C1C}">
                           <a14:useLocalDpi xmlns:a14="http://schemas.microsoft.com/office/drawing/2010/main" val="0"/>
@@ -20357,7 +20979,7 @@
                     </pic:cNvPicPr>
                   </pic:nvPicPr>
                   <pic:blipFill rotWithShape="1">
-                    <a:blip r:embed="rId36" cstate="print">
+                    <a:blip r:embed="rId38" cstate="print">
                       <a:extLst>
                         <a:ext uri="{28A0092B-C50C-407E-A947-70E740481C1C}">
                           <a14:useLocalDpi xmlns:a14="http://schemas.microsoft.com/office/drawing/2010/main" val="0"/>
@@ -20440,7 +21062,7 @@
                     </pic:cNvPicPr>
                   </pic:nvPicPr>
                   <pic:blipFill>
-                    <a:blip r:embed="rId37" cstate="print">
+                    <a:blip r:embed="rId39" cstate="print">
                       <a:extLst>
                         <a:ext uri="{28A0092B-C50C-407E-A947-70E740481C1C}">
                           <a14:useLocalDpi xmlns:a14="http://schemas.microsoft.com/office/drawing/2010/main" val="0"/>
@@ -20518,27 +21140,40 @@
           <w:szCs w:val="24"/>
         </w:rPr>
       </w:pPr>
-      <w:bookmarkStart w:id="60" w:name="_Toc473600919"/>
-      <w:bookmarkStart w:id="61" w:name="_Toc473689366"/>
+      <w:bookmarkStart w:id="61" w:name="_Toc473600919"/>
+      <w:bookmarkStart w:id="62" w:name="_Toc473689366"/>
       <w:r>
         <w:t xml:space="preserve">Figure </w:t>
       </w:r>
-      <w:fldSimple w:instr=" SEQ Figure \* ARABIC ">
-        <w:r>
-          <w:rPr>
-            <w:noProof/>
-          </w:rPr>
-          <w:t>17</w:t>
-        </w:r>
-      </w:fldSimple>
+      <w:r>
+        <w:fldChar w:fldCharType="begin"/>
+      </w:r>
+      <w:r>
+        <w:instrText xml:space="preserve"> SEQ Figure \* ARABIC </w:instrText>
+      </w:r>
+      <w:r>
+        <w:fldChar w:fldCharType="separate"/>
+      </w:r>
       <w:r>
         <w:rPr>
           <w:noProof/>
         </w:rPr>
+        <w:t>19</w:t>
+      </w:r>
+      <w:r>
+        <w:rPr>
+          <w:noProof/>
+        </w:rPr>
+        <w:fldChar w:fldCharType="end"/>
+      </w:r>
+      <w:r>
+        <w:rPr>
+          <w:noProof/>
+        </w:rPr>
         <w:t xml:space="preserve"> Software Architecture</w:t>
       </w:r>
-      <w:bookmarkEnd w:id="60"/>
       <w:bookmarkEnd w:id="61"/>
+      <w:bookmarkEnd w:id="62"/>
     </w:p>
     <w:p>
       <w:pPr>
@@ -20570,7 +21205,7 @@
           <w:szCs w:val="20"/>
         </w:rPr>
       </w:pPr>
-      <w:bookmarkStart w:id="62" w:name="_Toc473602150"/>
+      <w:bookmarkStart w:id="63" w:name="_Toc473602150"/>
       <w:r>
         <w:rPr>
           <w:rFonts w:ascii="Times New Roman" w:hAnsi="Times New Roman" w:cs="Times New Roman"/>
@@ -20595,7 +21230,7 @@
         <w:tab/>
         <w:t>Deliverables and Limits</w:t>
       </w:r>
-      <w:bookmarkEnd w:id="62"/>
+      <w:bookmarkEnd w:id="63"/>
     </w:p>
     <w:p>
       <w:pPr>
@@ -21215,7 +21850,27 @@
           <w:sz w:val="24"/>
           <w:szCs w:val="24"/>
         </w:rPr>
-        <w:t xml:space="preserve">Feature #3: Document export </w:t>
+        <w:t xml:space="preserve">Feature #3: </w:t>
+      </w:r>
+      <w:r>
+        <w:rPr>
+          <w:rFonts w:ascii="Times New Roman" w:hAnsi="Times New Roman" w:cs="Times New Roman"/>
+          <w:b/>
+          <w:bCs/>
+          <w:sz w:val="24"/>
+          <w:szCs w:val="24"/>
+        </w:rPr>
+        <w:t>Report</w:t>
+      </w:r>
+      <w:r>
+        <w:rPr>
+          <w:rFonts w:ascii="Times New Roman" w:hAnsi="Times New Roman" w:cs="Times New Roman"/>
+          <w:b/>
+          <w:bCs/>
+          <w:sz w:val="24"/>
+          <w:szCs w:val="24"/>
+        </w:rPr>
+        <w:t xml:space="preserve"> export </w:t>
       </w:r>
     </w:p>
     <w:p>
@@ -21849,7 +22504,7 @@
                     </pic:cNvPicPr>
                   </pic:nvPicPr>
                   <pic:blipFill>
-                    <a:blip r:embed="rId38">
+                    <a:blip r:embed="rId40">
                       <a:extLst>
                         <a:ext uri="{28A0092B-C50C-407E-A947-70E740481C1C}">
                           <a14:useLocalDpi xmlns:a14="http://schemas.microsoft.com/office/drawing/2010/main" val="0"/>
@@ -21891,27 +22546,40 @@
           <w:szCs w:val="24"/>
         </w:rPr>
       </w:pPr>
-      <w:bookmarkStart w:id="63" w:name="_Toc473600920"/>
-      <w:bookmarkStart w:id="64" w:name="_Toc473689367"/>
+      <w:bookmarkStart w:id="64" w:name="_Toc473600920"/>
+      <w:bookmarkStart w:id="65" w:name="_Toc473689367"/>
       <w:r>
         <w:t xml:space="preserve">Figure </w:t>
       </w:r>
-      <w:fldSimple w:instr=" SEQ Figure \* ARABIC ">
-        <w:r>
-          <w:rPr>
-            <w:noProof/>
-          </w:rPr>
-          <w:t>18</w:t>
-        </w:r>
-      </w:fldSimple>
+      <w:r>
+        <w:fldChar w:fldCharType="begin"/>
+      </w:r>
+      <w:r>
+        <w:instrText xml:space="preserve"> SEQ Figure \* ARABIC </w:instrText>
+      </w:r>
+      <w:r>
+        <w:fldChar w:fldCharType="separate"/>
+      </w:r>
       <w:r>
         <w:rPr>
           <w:noProof/>
         </w:rPr>
+        <w:t>20</w:t>
+      </w:r>
+      <w:r>
+        <w:rPr>
+          <w:noProof/>
+        </w:rPr>
+        <w:fldChar w:fldCharType="end"/>
+      </w:r>
+      <w:r>
+        <w:rPr>
+          <w:noProof/>
+        </w:rPr>
         <w:t xml:space="preserve"> The iterative model</w:t>
       </w:r>
-      <w:bookmarkEnd w:id="63"/>
       <w:bookmarkEnd w:id="64"/>
+      <w:bookmarkEnd w:id="65"/>
     </w:p>
     <w:p>
       <w:pPr>
@@ -21949,7 +22617,6 @@
           <w:id w:val="-1587301434"/>
           <w:citation/>
         </w:sdtPr>
-        <w:sdtEndPr/>
         <w:sdtContent>
           <w:r>
             <w:rPr>
@@ -22053,7 +22720,6 @@
           <w:id w:val="-983924732"/>
           <w:citation/>
         </w:sdtPr>
-        <w:sdtEndPr/>
         <w:sdtContent>
           <w:r>
             <w:rPr>
@@ -22133,7 +22799,6 @@
           <w:id w:val="-2104719808"/>
           <w:citation/>
         </w:sdtPr>
-        <w:sdtEndPr/>
         <w:sdtContent>
           <w:r>
             <w:rPr>
@@ -22628,7 +23293,7 @@
           <w:bCs/>
           <w:sz w:val="28"/>
         </w:rPr>
-        <w:t>Schedule and M</w:t>
+        <w:t>M</w:t>
       </w:r>
       <w:r>
         <w:rPr>
@@ -22638,6 +23303,15 @@
           <w:sz w:val="28"/>
         </w:rPr>
         <w:t>ilestone</w:t>
+      </w:r>
+      <w:r>
+        <w:rPr>
+          <w:rFonts w:ascii="Times New Roman" w:hAnsi="Times New Roman" w:cs="Times New Roman"/>
+          <w:b/>
+          <w:bCs/>
+          <w:sz w:val="28"/>
+        </w:rPr>
+        <w:t>s</w:t>
       </w:r>
       <w:r>
         <w:rPr>
@@ -22711,8 +23385,8 @@
                                 <w:szCs w:val="24"/>
                               </w:rPr>
                             </w:pPr>
-                            <w:bookmarkStart w:id="65" w:name="_Toc473600921"/>
-                            <w:bookmarkStart w:id="66" w:name="_Toc473689368"/>
+                            <w:bookmarkStart w:id="66" w:name="_Toc473600921"/>
+                            <w:bookmarkStart w:id="67" w:name="_Toc473689368"/>
                             <w:r>
                               <w:rPr>
                                 <w:rFonts w:ascii="Times New Roman" w:hAnsi="Times New Roman" w:cs="Times New Roman"/>
@@ -22742,7 +23416,7 @@
                                 <w:rFonts w:ascii="Times New Roman" w:hAnsi="Times New Roman" w:cs="Times New Roman"/>
                                 <w:noProof/>
                               </w:rPr>
-                              <w:t>19</w:t>
+                              <w:t>21</w:t>
                             </w:r>
                             <w:r>
                               <w:rPr>
@@ -22757,8 +23431,8 @@
                               </w:rPr>
                               <w:t xml:space="preserve"> Proposal Milestone</w:t>
                             </w:r>
-                            <w:bookmarkEnd w:id="65"/>
                             <w:bookmarkEnd w:id="66"/>
+                            <w:bookmarkEnd w:id="67"/>
                           </w:p>
                         </w:txbxContent>
                       </wps:txbx>
@@ -22824,7 +23498,7 @@
                           <w:rFonts w:ascii="Times New Roman" w:hAnsi="Times New Roman" w:cs="Times New Roman"/>
                           <w:noProof/>
                         </w:rPr>
-                        <w:t>19</w:t>
+                        <w:t>21</w:t>
                       </w:r>
                       <w:r>
                         <w:rPr>
@@ -22963,8 +23637,8 @@
             <v:path o:extrusionok="f" gradientshapeok="t" o:connecttype="rect"/>
             <o:lock v:ext="edit" aspectratio="t"/>
           </v:shapetype>
-          <v:shape id="_x0000_i1025" type="#_x0000_t75" style="width:269.25pt;height:614.25pt;mso-left-percent:-10001;mso-top-percent:-10001;mso-position-horizontal:absolute;mso-position-horizontal-relative:char;mso-position-vertical:absolute;mso-position-vertical-relative:line;mso-left-percent:-10001;mso-top-percent:-10001">
-            <v:imagedata r:id="rId39" o:title="1"/>
+          <v:shape id="_x0000_i1025" type="#_x0000_t75" style="width:269.3pt;height:614.2pt;mso-left-percent:-10001;mso-top-percent:-10001;mso-position-horizontal:absolute;mso-position-horizontal-relative:char;mso-position-vertical:absolute;mso-position-vertical-relative:line;mso-left-percent:-10001;mso-top-percent:-10001">
+            <v:imagedata r:id="rId41" o:title="1"/>
           </v:shape>
         </w:pict>
       </w:r>
@@ -23042,8 +23716,8 @@
                                 <w:szCs w:val="24"/>
                               </w:rPr>
                             </w:pPr>
-                            <w:bookmarkStart w:id="67" w:name="_Toc473600922"/>
-                            <w:bookmarkStart w:id="68" w:name="_Toc473689369"/>
+                            <w:bookmarkStart w:id="70" w:name="_Toc473600922"/>
+                            <w:bookmarkStart w:id="71" w:name="_Toc473689369"/>
                             <w:r>
                               <w:rPr>
                                 <w:rFonts w:ascii="Times New Roman" w:hAnsi="Times New Roman" w:cs="Times New Roman"/>
@@ -23073,7 +23747,7 @@
                                 <w:rFonts w:ascii="Times New Roman" w:hAnsi="Times New Roman" w:cs="Times New Roman"/>
                                 <w:noProof/>
                               </w:rPr>
-                              <w:t>20</w:t>
+                              <w:t>22</w:t>
                             </w:r>
                             <w:r>
                               <w:rPr>
@@ -23087,8 +23761,8 @@
                               </w:rPr>
                               <w:t xml:space="preserve"> Progress 1 Milestone</w:t>
                             </w:r>
-                            <w:bookmarkEnd w:id="67"/>
-                            <w:bookmarkEnd w:id="68"/>
+                            <w:bookmarkEnd w:id="70"/>
+                            <w:bookmarkEnd w:id="71"/>
                           </w:p>
                         </w:txbxContent>
                       </wps:txbx>
@@ -23153,7 +23827,7 @@
                           <w:rFonts w:ascii="Times New Roman" w:hAnsi="Times New Roman" w:cs="Times New Roman"/>
                           <w:noProof/>
                         </w:rPr>
-                        <w:t>20</w:t>
+                        <w:t>22</w:t>
                       </w:r>
                       <w:r>
                         <w:rPr>
@@ -23287,7 +23961,7 @@
                     </pic:cNvPicPr>
                   </pic:nvPicPr>
                   <pic:blipFill>
-                    <a:blip r:embed="rId40">
+                    <a:blip r:embed="rId42">
                       <a:extLst>
                         <a:ext uri="{28A0092B-C50C-407E-A947-70E740481C1C}">
                           <a14:useLocalDpi xmlns:a14="http://schemas.microsoft.com/office/drawing/2010/main" val="0"/>
@@ -23388,7 +24062,7 @@
                                 <w:szCs w:val="24"/>
                               </w:rPr>
                             </w:pPr>
-                            <w:bookmarkStart w:id="69" w:name="_Toc473689370"/>
+                            <w:bookmarkStart w:id="74" w:name="_Toc473689370"/>
                             <w:r>
                               <w:rPr>
                                 <w:rFonts w:ascii="Times New Roman" w:hAnsi="Times New Roman" w:cs="Times New Roman"/>
@@ -23418,7 +24092,7 @@
                                 <w:rFonts w:ascii="Times New Roman" w:hAnsi="Times New Roman" w:cs="Times New Roman"/>
                                 <w:noProof/>
                               </w:rPr>
-                              <w:t>21</w:t>
+                              <w:t>23</w:t>
                             </w:r>
                             <w:r>
                               <w:rPr>
@@ -23432,7 +24106,7 @@
                               </w:rPr>
                               <w:t xml:space="preserve"> Progress 2 Milestone</w:t>
                             </w:r>
-                            <w:bookmarkEnd w:id="69"/>
+                            <w:bookmarkEnd w:id="74"/>
                           </w:p>
                         </w:txbxContent>
                       </wps:txbx>
@@ -23498,7 +24172,7 @@
                           <w:rFonts w:ascii="Times New Roman" w:hAnsi="Times New Roman" w:cs="Times New Roman"/>
                           <w:noProof/>
                         </w:rPr>
-                        <w:t>21</w:t>
+                        <w:t>23</w:t>
                       </w:r>
                       <w:r>
                         <w:rPr>
@@ -23631,7 +24305,7 @@
                     </pic:cNvPicPr>
                   </pic:nvPicPr>
                   <pic:blipFill>
-                    <a:blip r:embed="rId41">
+                    <a:blip r:embed="rId43">
                       <a:extLst>
                         <a:ext uri="{28A0092B-C50C-407E-A947-70E740481C1C}">
                           <a14:useLocalDpi xmlns:a14="http://schemas.microsoft.com/office/drawing/2010/main" val="0"/>
@@ -23725,7 +24399,7 @@
                                 <w:szCs w:val="24"/>
                               </w:rPr>
                             </w:pPr>
-                            <w:bookmarkStart w:id="70" w:name="_Toc473689371"/>
+                            <w:bookmarkStart w:id="76" w:name="_Toc473689371"/>
                             <w:r>
                               <w:rPr>
                                 <w:rFonts w:ascii="Times New Roman" w:hAnsi="Times New Roman" w:cs="Times New Roman"/>
@@ -23755,7 +24429,7 @@
                                 <w:rFonts w:ascii="Times New Roman" w:hAnsi="Times New Roman" w:cs="Times New Roman"/>
                                 <w:noProof/>
                               </w:rPr>
-                              <w:t>22</w:t>
+                              <w:t>24</w:t>
                             </w:r>
                             <w:r>
                               <w:rPr>
@@ -23770,7 +24444,7 @@
                               </w:rPr>
                               <w:t xml:space="preserve"> Final progress Milestone</w:t>
                             </w:r>
-                            <w:bookmarkEnd w:id="70"/>
+                            <w:bookmarkEnd w:id="76"/>
                           </w:p>
                         </w:txbxContent>
                       </wps:txbx>
@@ -23834,7 +24508,7 @@
                           <w:rFonts w:ascii="Times New Roman" w:hAnsi="Times New Roman" w:cs="Times New Roman"/>
                           <w:noProof/>
                         </w:rPr>
-                        <w:t>22</w:t>
+                        <w:t>24</w:t>
                       </w:r>
                       <w:r>
                         <w:rPr>
@@ -23968,7 +24642,7 @@
                     </pic:cNvPicPr>
                   </pic:nvPicPr>
                   <pic:blipFill>
-                    <a:blip r:embed="rId42">
+                    <a:blip r:embed="rId44">
                       <a:extLst>
                         <a:ext uri="{28A0092B-C50C-407E-A947-70E740481C1C}">
                           <a14:useLocalDpi xmlns:a14="http://schemas.microsoft.com/office/drawing/2010/main" val="0"/>
@@ -23999,8 +24673,6 @@
           </wp:inline>
         </w:drawing>
       </w:r>
-      <w:bookmarkStart w:id="71" w:name="_GoBack"/>
-      <w:bookmarkEnd w:id="71"/>
     </w:p>
     <w:p>
       <w:pPr>
@@ -26235,7 +26907,7 @@
           <w:rPr>
             <w:noProof/>
           </w:rPr>
-          <w:t>31</w:t>
+          <w:t>24</w:t>
         </w:r>
         <w:r>
           <w:rPr>
@@ -30877,7 +31549,7 @@
     <b:MonthAccessed>1</b:MonthAccessed>
     <b:DayAccessed>21</b:DayAccessed>
     <b:URL>http://istqbexamcertification.com/what-is-iterative-model-advantages-disadvantages-and-when-to-use-it/</b:URL>
-    <b:RefOrder>30</b:RefOrder>
+    <b:RefOrder>32</b:RefOrder>
   </b:Source>
   <b:Source>
     <b:Tag>MUH10</b:Tag>
@@ -30898,7 +31570,7 @@
     <b:Month>FEBRUARY</b:Month>
     <b:Day>22</b:Day>
     <b:URL>http://rpl-blog.blogspot.com/2010/02/233-iterative-development.html</b:URL>
-    <b:RefOrder>29</b:RefOrder>
+    <b:RefOrder>31</b:RefOrder>
   </b:Source>
   <b:Source>
     <b:Tag>Tut171</b:Tag>
@@ -30914,7 +31586,7 @@
     <b:MonthAccessed>1</b:MonthAccessed>
     <b:DayAccessed>21</b:DayAccessed>
     <b:URL>https://www.tutorialspoint.com/sdlc/sdlc_iterative_model.htm</b:URL>
-    <b:RefOrder>31</b:RefOrder>
+    <b:RefOrder>33</b:RefOrder>
   </b:Source>
   <b:Source>
     <b:Tag>Goo17</b:Tag>
@@ -30975,11 +31647,54 @@
     <b:URL>https://www.quora.com/Whats-the-closest-open-source-alternative-to-Firebase</b:URL>
     <b:RefOrder>25</b:RefOrder>
   </b:Source>
+  <b:Source>
+    <b:Tag>Wik178</b:Tag>
+    <b:SourceType>InternetSite</b:SourceType>
+    <b:Guid>{CEF94DA6-BF1E-42EA-BF65-38187E07E967}</b:Guid>
+    <b:Author>
+      <b:Author>
+        <b:Corporate>Wikipedia</b:Corporate>
+      </b:Author>
+    </b:Author>
+    <b:Title>GitHub</b:Title>
+    <b:Year>2017</b:Year>
+    <b:Month>2</b:Month>
+    <b:Day>2</b:Day>
+    <b:YearAccessed>2017</b:YearAccessed>
+    <b:MonthAccessed>2</b:MonthAccessed>
+    <b:DayAccessed>3</b:DayAccessed>
+    <b:URL>https://en.wikipedia.org/wiki/GitHub</b:URL>
+    <b:RefOrder>29</b:RefOrder>
+  </b:Source>
+  <b:Source>
+    <b:Tag>Tam16</b:Tag>
+    <b:SourceType>InternetSite</b:SourceType>
+    <b:Guid>{3B668038-5FCF-4B47-8936-C32B79ED6753}</b:Guid>
+    <b:Author>
+      <b:Author>
+        <b:NameList>
+          <b:Person>
+            <b:Last>Scott</b:Last>
+            <b:First>Tamara</b:First>
+          </b:Person>
+        </b:NameList>
+      </b:Author>
+    </b:Author>
+    <b:Title>9 GitHub Alternatives for Source Code and Version Control</b:Title>
+    <b:Year>2016</b:Year>
+    <b:Month>12</b:Month>
+    <b:Day>1</b:Day>
+    <b:YearAccessed>2017</b:YearAccessed>
+    <b:MonthAccessed>2</b:MonthAccessed>
+    <b:DayAccessed>3</b:DayAccessed>
+    <b:URL>http://technologyadvice.com/blog/information-technology/github-alternatives/</b:URL>
+    <b:RefOrder>30</b:RefOrder>
+  </b:Source>
 </b:Sources>
 </file>
 
 <file path=customXml/itemProps1.xml><?xml version="1.0" encoding="utf-8"?>
-<ds:datastoreItem xmlns:ds="http://schemas.openxmlformats.org/officeDocument/2006/customXml" ds:itemID="{E8073304-6DD6-4629-84D1-59D25BADD628}">
+<ds:datastoreItem xmlns:ds="http://schemas.openxmlformats.org/officeDocument/2006/customXml" ds:itemID="{38A2C05C-D9AB-43BF-8E4D-AAA020B1AF99}">
   <ds:schemaRefs>
     <ds:schemaRef ds:uri="http://schemas.openxmlformats.org/officeDocument/2006/bibliography"/>
   </ds:schemaRefs>

</xml_diff>